<commit_message>
smells with interfaces implemented
</commit_message>
<xml_diff>
--- a/Notitzen_C.docx
+++ b/Notitzen_C.docx
@@ -3503,9 +3503,13 @@
       <w:pPr>
         <w:rPr>
           <w:color w:val="538135" w:themeColor="accent6" w:themeShade="BF"/>
-        </w:rPr>
-      </w:pPr>
-      <w:r>
+          <w:lang w:val="en-US"/>
+        </w:rPr>
+      </w:pPr>
+      <w:r>
+        <w:rPr>
+          <w:lang w:val="en-US"/>
+        </w:rPr>
         <w:t xml:space="preserve">Ein cooler Spruch lautet „In a clean code bugs cannot hide“ </w:t>
       </w:r>
     </w:p>
@@ -6646,16 +6650,10 @@
       </w:r>
     </w:p>
     <w:p>
-      <w:pPr>
-        <w:rPr>
-          <w:lang w:val="en-US"/>
-        </w:rPr>
-      </w:pPr>
       <w:r>
         <w:rPr>
           <w:color w:val="7030A0"/>
           <w:sz w:val="32"/>
-          <w:lang w:val="en-US"/>
         </w:rPr>
         <w:t>Gelassener reden!!!</w:t>
       </w:r>
@@ -6713,19 +6711,7 @@
           <w:rPr>
             <w:rStyle w:val="Internetverknpfung"/>
           </w:rPr>
-          <w:t>https://de.wikipedia.org/wiki/Gesetz_von_D</w:t>
-        </w:r>
-        <w:r>
-          <w:rPr>
-            <w:rStyle w:val="Internetverknpfung"/>
-          </w:rPr>
-          <w:t>e</w:t>
-        </w:r>
-        <w:r>
-          <w:rPr>
-            <w:rStyle w:val="Internetverknpfung"/>
-          </w:rPr>
-          <w:t>meter</w:t>
+          <w:t>https://de.wikipedia.org/wiki/Gesetz_von_Demeter</w:t>
         </w:r>
       </w:hyperlink>
     </w:p>
@@ -7291,7 +7277,10 @@
         </w:numPr>
       </w:pPr>
       <w:r>
-        <w:t xml:space="preserve">Die Attribute sind public </w:t>
+        <w:t>Keine direkten Zugriffe auf die Strukturelemente alle über Funkionen</w:t>
+      </w:r>
+      <w:r>
+        <w:t xml:space="preserve"> </w:t>
       </w:r>
       <w:r>
         <w:rPr>
@@ -7367,16 +7356,19 @@
         <w:pStyle w:val="Listenabsatz"/>
       </w:pPr>
       <w:r>
-        <w:t xml:space="preserve">Besser wäre an der Stelle die Konsolenzugriffe in der Main zu machen damit die Klasse Address keine Abhängigkeiten hat und sogar Konstant  </w:t>
-      </w:r>
-      <w:r>
-        <w:rPr>
-          <w:rFonts w:ascii="Wingdings" w:eastAsia="Wingdings" w:hAnsi="Wingdings" w:cs="Wingdings"/>
-        </w:rPr>
-        <w:t></w:t>
-      </w:r>
-      <w:r>
-        <w:t xml:space="preserve"> imutable gemacht werden kann. Die Attribute werden über den Konstruktor einmal gesetzt und nie mehr verändert.</w:t>
+        <w:t xml:space="preserve">Besser wäre an der Stelle </w:t>
+      </w:r>
+      <w:r>
+        <w:t xml:space="preserve">ein </w:t>
+      </w:r>
+      <w:r>
+        <w:t xml:space="preserve">Logging </w:t>
+      </w:r>
+      <w:r>
+        <w:t>Interface zur Verfügung zu stellen</w:t>
+      </w:r>
+      <w:r>
+        <w:t>.</w:t>
       </w:r>
     </w:p>
     <w:p>
@@ -7384,32 +7376,22 @@
         <w:pStyle w:val="Listenabsatz"/>
       </w:pPr>
       <w:r>
-        <w:t xml:space="preserve">Oder eine Referenz auf das Intraface ILoggeable über den Konstruktor zu übergeben. Die konkrete Klasse Console die das Interface implementiert wird injiziert. </w:t>
-      </w:r>
-    </w:p>
-    <w:p>
-      <w:pPr>
-        <w:pStyle w:val="Listenabsatz"/>
-      </w:pPr>
-      <w:r>
-        <w:t>Oder „Inversion of Control“ Muster einsetzen.</w:t>
-      </w:r>
-    </w:p>
-    <w:p>
-      <w:pPr>
-        <w:pStyle w:val="Listenabsatz"/>
-      </w:pPr>
-      <w:r>
-        <w:t xml:space="preserve">Oder eine statische Klasse Console zu implementieren </w:t>
-      </w:r>
-      <w:r>
-        <w:rPr>
-          <w:rFonts w:ascii="Wingdings" w:eastAsia="Wingdings" w:hAnsi="Wingdings" w:cs="Wingdings"/>
-        </w:rPr>
-        <w:t></w:t>
-      </w:r>
-      <w:r>
-        <w:t xml:space="preserve"> schlechter testbar und wartbar. </w:t>
+        <w:t xml:space="preserve">Oder </w:t>
+      </w:r>
+      <w:r>
+        <w:t xml:space="preserve">zumindest ein eigenes Modul Namens </w:t>
+      </w:r>
+      <w:r>
+        <w:t>Console</w:t>
+      </w:r>
+      <w:r>
+        <w:t xml:space="preserve"> </w:t>
+      </w:r>
+      <w:r>
+        <w:t>zu implementieren</w:t>
+      </w:r>
+      <w:r>
+        <w:t xml:space="preserve">. </w:t>
       </w:r>
     </w:p>
     <w:p>
@@ -7433,16 +7415,13 @@
         </w:numPr>
       </w:pPr>
       <w:r>
-        <w:t xml:space="preserve">Zusätzlich sollte bei den Operatoren als Parameter eine konstante Referenz übergeben werden. </w:t>
-      </w:r>
-      <w:r>
-        <w:rPr>
-          <w:rFonts w:ascii="Wingdings" w:eastAsia="Wingdings" w:hAnsi="Wingdings" w:cs="Wingdings"/>
-        </w:rPr>
-        <w:t></w:t>
-      </w:r>
-      <w:r>
-        <w:t xml:space="preserve"> Performance und Sicherheit.</w:t>
+        <w:t xml:space="preserve">Alle Self Zeiger const machen </w:t>
+      </w:r>
+      <w:r>
+        <w:sym w:font="Wingdings" w:char="F0E0"/>
+      </w:r>
+      <w:r>
+        <w:t xml:space="preserve"> Sicherer</w:t>
       </w:r>
     </w:p>
     <w:p>
@@ -7528,13 +7507,7 @@
         <w:t>D</w:t>
       </w:r>
       <w:r>
-        <w:t>ie Address_Write Funktion sollte in Address_Show unbenannt und in</w:t>
-      </w:r>
-      <w:r>
-        <w:t xml:space="preserve"> der Klasse Address</w:t>
-      </w:r>
-      <w:r>
-        <w:t>Management direkt verwendet werden</w:t>
+        <w:t>ie Address_Write Funktion sollte in Address_Show unbenannt und in der Klasse AddressManagement direkt verwendet werden</w:t>
       </w:r>
       <w:r>
         <w:t xml:space="preserve"> </w:t>
@@ -7566,8 +7539,6 @@
       <w:r>
         <w:t>AllAddresses</w:t>
       </w:r>
-      <w:bookmarkStart w:id="2" w:name="_GoBack"/>
-      <w:bookmarkEnd w:id="2"/>
       <w:r>
         <w:t xml:space="preserve"> umbenannt werden ist deutlicher</w:t>
       </w:r>
@@ -7596,83 +7567,14 @@
         </w:numPr>
       </w:pPr>
       <w:r>
-        <w:t xml:space="preserve">SortAddresses sollte in  SortByZip oder SortByZipAscending umbenannt werden. </w:t>
-      </w:r>
-    </w:p>
-    <w:p>
-      <w:pPr>
-        <w:pStyle w:val="Listenabsatz"/>
-        <w:numPr>
-          <w:ilvl w:val="0"/>
-          <w:numId w:val="4"/>
-        </w:numPr>
-      </w:pPr>
-      <w:r>
-        <w:lastRenderedPageBreak/>
-        <w:t>Die Methode SortByZipAscending am besten privat und nicht in der Main aufrufen lassen, sondern lieber</w:t>
-      </w:r>
-      <w:r>
-        <w:t xml:space="preserve"> zusammen mit der printInfo Methode</w:t>
-      </w:r>
-      <w:r>
-        <w:t xml:space="preserve"> </w:t>
-      </w:r>
-      <w:r>
-        <w:t xml:space="preserve">in </w:t>
-      </w:r>
-      <w:r>
-        <w:t xml:space="preserve">eine Wrapper Methode </w:t>
-      </w:r>
-      <w:r>
-        <w:t>SortByZipAscendingAndPrint aufrufen</w:t>
-      </w:r>
-      <w:r>
-        <w:t xml:space="preserve"> </w:t>
+        <w:t xml:space="preserve">Alle Self Zeiger const machen </w:t>
       </w:r>
       <w:r>
         <w:sym w:font="Wingdings" w:char="F0E0"/>
       </w:r>
       <w:r>
-        <w:t xml:space="preserve"> Tell Don´t Ask</w:t>
-      </w:r>
-      <w:r>
-        <w:t>.</w:t>
-      </w:r>
-    </w:p>
-    <w:p>
-      <w:pPr>
-        <w:pStyle w:val="Listenabsatz"/>
-        <w:numPr>
-          <w:ilvl w:val="0"/>
-          <w:numId w:val="4"/>
-        </w:numPr>
-      </w:pPr>
-      <w:r>
-        <w:t>Der Konstruktor sollte explizit markiert werden.</w:t>
-      </w:r>
-    </w:p>
-    <w:p>
-      <w:pPr>
-        <w:pStyle w:val="Listenabsatz"/>
-        <w:numPr>
-          <w:ilvl w:val="0"/>
-          <w:numId w:val="4"/>
-        </w:numPr>
-      </w:pPr>
-      <w:r>
-        <w:t>Die for loop in der WriteAllAddresses</w:t>
-      </w:r>
-      <w:r>
-        <w:t>(printInfo)</w:t>
-      </w:r>
-      <w:r>
-        <w:t xml:space="preserve"> Methode sollte eine const auto &amp; holen.</w:t>
-      </w:r>
-    </w:p>
-    <w:p>
-      <w:pPr>
-        <w:pStyle w:val="Listenabsatz"/>
-      </w:pPr>
+        <w:t xml:space="preserve"> Sicherer</w:t>
+      </w:r>
     </w:p>
     <w:p>
       <w:r>
@@ -7735,35 +7637,6 @@
     </w:p>
     <w:p>
       <w:pPr>
-        <w:pStyle w:val="Listenabsatz"/>
-        <w:numPr>
-          <w:ilvl w:val="0"/>
-          <w:numId w:val="5"/>
-        </w:numPr>
-      </w:pPr>
-      <w:r>
-        <w:t>Die invalid</w:t>
-      </w:r>
-      <w:r>
-        <w:t>(numberOfAddresses) ist schöner zu lesen als z.B. if(!numberOfAddresses)</w:t>
-      </w:r>
-      <w:r>
-        <w:t xml:space="preserve"> </w:t>
-      </w:r>
-      <w:r>
-        <w:t>oder if(numberOfAddresses == 0) vorallem kann man, wenn man den Kode in mehreren stellen verwendet hätte, die Methode einmal anpassen und die Sache wäre erledigt.</w:t>
-      </w:r>
-    </w:p>
-    <w:p>
-      <w:pPr>
-        <w:rPr>
-          <w:sz w:val="28"/>
-          <w:szCs w:val="28"/>
-        </w:rPr>
-      </w:pPr>
-    </w:p>
-    <w:p>
-      <w:pPr>
         <w:rPr>
           <w:color w:val="7030A0"/>
           <w:sz w:val="32"/>
@@ -7771,9 +7644,37 @@
       </w:pPr>
       <w:r>
         <w:rPr>
+          <w:color w:val="FF0000"/>
+        </w:rPr>
+        <w:lastRenderedPageBreak/>
+        <w:t>SIEHE L</w:t>
+      </w:r>
+      <w:r>
+        <w:rPr>
+          <w:color w:val="FF0000"/>
+        </w:rPr>
+        <w:t>ÖSUNG MIT INTERFACE !!!</w:t>
+      </w:r>
+      <w:r>
+        <w:rPr>
           <w:color w:val="7030A0"/>
           <w:sz w:val="32"/>
         </w:rPr>
+        <w:t xml:space="preserve"> </w:t>
+      </w:r>
+    </w:p>
+    <w:p>
+      <w:pPr>
+        <w:rPr>
+          <w:color w:val="7030A0"/>
+          <w:sz w:val="32"/>
+        </w:rPr>
+      </w:pPr>
+      <w:r>
+        <w:rPr>
+          <w:color w:val="7030A0"/>
+          <w:sz w:val="32"/>
+        </w:rPr>
         <w:t>Gelassener reden!!!</w:t>
       </w:r>
     </w:p>
@@ -7797,15 +7698,7 @@
           <w:sz w:val="28"/>
           <w:szCs w:val="28"/>
         </w:rPr>
-        <w:t>Folie 4</w:t>
-      </w:r>
-      <w:r>
-        <w:rPr>
-          <w:b/>
-          <w:sz w:val="28"/>
-          <w:szCs w:val="28"/>
-        </w:rPr>
-        <w:t>3</w:t>
+        <w:t>Folie 38</w:t>
       </w:r>
       <w:r>
         <w:rPr>
@@ -7855,7 +7748,23 @@
           <w:sz w:val="28"/>
           <w:szCs w:val="28"/>
         </w:rPr>
-        <w:t xml:space="preserve">Folie 45. </w:t>
+        <w:t xml:space="preserve">Folie </w:t>
+      </w:r>
+      <w:r>
+        <w:rPr>
+          <w:b/>
+          <w:sz w:val="28"/>
+          <w:szCs w:val="28"/>
+        </w:rPr>
+        <w:t>39</w:t>
+      </w:r>
+      <w:r>
+        <w:rPr>
+          <w:b/>
+          <w:sz w:val="28"/>
+          <w:szCs w:val="28"/>
+        </w:rPr>
+        <w:t xml:space="preserve">. </w:t>
       </w:r>
       <w:r>
         <w:rPr>
@@ -7880,33 +7789,91 @@
         <w:jc w:val="both"/>
       </w:pPr>
       <w:r>
-        <w:t>An der Stelle würde ich auch ein Null Object Pattern bevorzugen um in Zukunft nicht mehr nach ungleich „nullptr“ zu prüfen.</w:t>
+        <w:t>An der Stelle würde ich auch ein Null Object Pattern bevorzugen um in Zukunft nicht mehr nach ungleich „</w:t>
+      </w:r>
+      <w:r>
+        <w:t>NULL</w:t>
+      </w:r>
+      <w:r>
+        <w:t>“ zu prüfen.</w:t>
       </w:r>
     </w:p>
     <w:p>
       <w:pPr>
         <w:jc w:val="both"/>
       </w:pPr>
-      <w:r>
-        <w:t xml:space="preserve">Achtung Fehler </w:t>
-      </w:r>
-      <w:r>
-        <w:t>IsRefenceNotNull</w:t>
-      </w:r>
-      <w:r>
-        <w:t xml:space="preserve"> Methode sollte </w:t>
-      </w:r>
-      <w:r>
-        <w:t>IsNotNull</w:t>
-      </w:r>
-      <w:r>
-        <w:t xml:space="preserve"> heißen.</w:t>
+    </w:p>
+    <w:p>
+      <w:pPr>
+        <w:rPr>
+          <w:sz w:val="28"/>
+          <w:szCs w:val="28"/>
+        </w:rPr>
+      </w:pPr>
+      <w:r>
+        <w:rPr>
+          <w:sz w:val="28"/>
+          <w:szCs w:val="28"/>
+        </w:rPr>
+        <w:t xml:space="preserve">Zu </w:t>
+      </w:r>
+      <w:r>
+        <w:rPr>
+          <w:b/>
+          <w:sz w:val="28"/>
+          <w:szCs w:val="28"/>
+        </w:rPr>
+        <w:t xml:space="preserve">Folie </w:t>
+      </w:r>
+      <w:r>
+        <w:rPr>
+          <w:b/>
+          <w:sz w:val="28"/>
+          <w:szCs w:val="28"/>
+        </w:rPr>
+        <w:t>42</w:t>
+      </w:r>
+      <w:r>
+        <w:rPr>
+          <w:b/>
+          <w:sz w:val="28"/>
+          <w:szCs w:val="28"/>
+        </w:rPr>
+        <w:t xml:space="preserve">. </w:t>
+      </w:r>
+      <w:r>
+        <w:rPr>
+          <w:sz w:val="28"/>
+          <w:szCs w:val="28"/>
+        </w:rPr>
+        <w:t>Entferne Zuweisung an Parametervariable</w:t>
       </w:r>
     </w:p>
     <w:p>
       <w:pPr>
         <w:jc w:val="both"/>
       </w:pPr>
+      <w:r>
+        <w:t>Deshalb übergebe ich weitestgehend konstante Parameter an eine Funktion. Kann zu Verletzung von POLS führen und zu unangenehmen Bugs aus Unachtsamkeit -&gt; das Beispiel mit der for-Schleife.</w:t>
+      </w:r>
+    </w:p>
+    <w:p>
+      <w:pPr>
+        <w:jc w:val="both"/>
+        <w:rPr>
+          <w:sz w:val="28"/>
+          <w:szCs w:val="28"/>
+        </w:rPr>
+      </w:pPr>
+      <w:bookmarkStart w:id="2" w:name="_GoBack"/>
+      <w:bookmarkEnd w:id="2"/>
+      <w:r>
+        <w:rPr>
+          <w:sz w:val="28"/>
+          <w:szCs w:val="28"/>
+        </w:rPr>
+        <w:t>In der „If Abfrage“ wenn dort aus Versehen balance = 20000 stünde würde der Compiler meckern da die Variable „const“ ist.</w:t>
+      </w:r>
     </w:p>
     <w:p>
       <w:pPr>
@@ -7928,90 +7895,6 @@
           <w:sz w:val="28"/>
           <w:szCs w:val="28"/>
         </w:rPr>
-        <w:t xml:space="preserve">Folie 47. </w:t>
-      </w:r>
-      <w:r>
-        <w:rPr>
-          <w:sz w:val="28"/>
-          <w:szCs w:val="28"/>
-        </w:rPr>
-        <w:t>Entferne Zuweisung an Parametervariable</w:t>
-      </w:r>
-    </w:p>
-    <w:p>
-      <w:pPr>
-        <w:jc w:val="both"/>
-      </w:pPr>
-      <w:r>
-        <w:t>Deshalb übergebe ich weitestgehend konstante Parameter an eine Funktion. Kann zu Verletzung von POLS führen und zu unangenehmen Bugs aus Unachtsamkeit -&gt; das Beispiel mit der for-Schleife.</w:t>
-      </w:r>
-    </w:p>
-    <w:p>
-      <w:pPr>
-        <w:rPr>
-          <w:sz w:val="28"/>
-          <w:szCs w:val="28"/>
-        </w:rPr>
-      </w:pPr>
-      <w:r>
-        <w:rPr>
-          <w:sz w:val="28"/>
-          <w:szCs w:val="28"/>
-        </w:rPr>
-        <w:t xml:space="preserve">Zu </w:t>
-      </w:r>
-      <w:r>
-        <w:rPr>
-          <w:b/>
-          <w:sz w:val="28"/>
-          <w:szCs w:val="28"/>
-        </w:rPr>
-        <w:t xml:space="preserve">Folie 49. </w:t>
-      </w:r>
-      <w:r>
-        <w:rPr>
-          <w:sz w:val="28"/>
-          <w:szCs w:val="28"/>
-        </w:rPr>
-        <w:t>Entferne Zuweisung an Parametervariable</w:t>
-      </w:r>
-    </w:p>
-    <w:p>
-      <w:pPr>
-        <w:jc w:val="both"/>
-        <w:rPr>
-          <w:sz w:val="28"/>
-          <w:szCs w:val="28"/>
-        </w:rPr>
-      </w:pPr>
-      <w:r>
-        <w:rPr>
-          <w:sz w:val="28"/>
-          <w:szCs w:val="28"/>
-        </w:rPr>
-        <w:t>In der „If Abfrage“ wenn dort aus Versehen balance = 20000 stünde würde der Compiler meckern da die Variable „const“ ist.</w:t>
-      </w:r>
-    </w:p>
-    <w:p>
-      <w:pPr>
-        <w:rPr>
-          <w:sz w:val="28"/>
-          <w:szCs w:val="28"/>
-        </w:rPr>
-      </w:pPr>
-      <w:r>
-        <w:rPr>
-          <w:sz w:val="28"/>
-          <w:szCs w:val="28"/>
-        </w:rPr>
-        <w:t xml:space="preserve">Zu </w:t>
-      </w:r>
-      <w:r>
-        <w:rPr>
-          <w:b/>
-          <w:sz w:val="28"/>
-          <w:szCs w:val="28"/>
-        </w:rPr>
         <w:t xml:space="preserve">Folie 56. </w:t>
       </w:r>
       <w:r>
@@ -8023,7 +7906,15 @@
       </w:r>
     </w:p>
     <w:p>
-      <w:r>
+      <w:pPr>
+        <w:rPr>
+          <w:lang w:val="en-US"/>
+        </w:rPr>
+      </w:pPr>
+      <w:r>
+        <w:rPr>
+          <w:lang w:val="en-US"/>
+        </w:rPr>
         <w:t>Z.B.</w:t>
       </w:r>
     </w:p>
@@ -8064,7 +7955,6 @@
         <w:rPr>
           <w:lang w:val="en-US"/>
         </w:rPr>
-        <w:lastRenderedPageBreak/>
         <w:t>auto basePrice = currentOrder.basePrice();</w:t>
       </w:r>
     </w:p>
@@ -8212,6 +8102,7 @@
         <w:jc w:val="both"/>
       </w:pPr>
       <w:r>
+        <w:lastRenderedPageBreak/>
         <w:t>Lösche alles was vom Kompiler automatisch zur Verfügung gestellt wird.</w:t>
       </w:r>
     </w:p>
@@ -8515,7 +8406,236 @@
           <w:sz w:val="28"/>
           <w:szCs w:val="28"/>
         </w:rPr>
+        <w:t xml:space="preserve">Zu </w:t>
+      </w:r>
+      <w:r>
+        <w:rPr>
+          <w:b/>
+          <w:sz w:val="28"/>
+          <w:szCs w:val="28"/>
+        </w:rPr>
+        <w:t xml:space="preserve">Folie 77. </w:t>
+      </w:r>
+      <w:r>
+        <w:rPr>
+          <w:sz w:val="28"/>
+          <w:szCs w:val="28"/>
+        </w:rPr>
+        <w:t xml:space="preserve">Kapsle Attribut </w:t>
+      </w:r>
+    </w:p>
+    <w:p>
+      <w:r>
+        <w:t xml:space="preserve">Ich würde an der Stelle keine Getter und Setter verwenden, sondern lieber eine Methode wie CalculateBalance(const double amout) </w:t>
+      </w:r>
+      <w:r>
+        <w:rPr>
+          <w:rFonts w:ascii="Wingdings" w:eastAsia="Wingdings" w:hAnsi="Wingdings" w:cs="Wingdings"/>
+        </w:rPr>
+        <w:t></w:t>
+      </w:r>
+      <w:r>
+        <w:t xml:space="preserve"> Tell don’t ask </w:t>
+      </w:r>
+    </w:p>
+    <w:p>
+      <w:pPr>
+        <w:rPr>
+          <w:sz w:val="28"/>
+          <w:szCs w:val="28"/>
+        </w:rPr>
+      </w:pPr>
+      <w:r>
+        <w:rPr>
+          <w:sz w:val="28"/>
+          <w:szCs w:val="28"/>
+        </w:rPr>
+        <w:t xml:space="preserve">Zu </w:t>
+      </w:r>
+      <w:r>
+        <w:rPr>
+          <w:b/>
+          <w:sz w:val="28"/>
+          <w:szCs w:val="28"/>
+        </w:rPr>
+        <w:t xml:space="preserve">Folie 80. </w:t>
+      </w:r>
+      <w:r>
+        <w:rPr>
+          <w:sz w:val="28"/>
+          <w:szCs w:val="28"/>
+        </w:rPr>
+        <w:t xml:space="preserve">Kapsle eigene Attributzugriffe </w:t>
+      </w:r>
+    </w:p>
+    <w:p>
+      <w:r>
+        <w:t>Dieses Prinzip sollte man nicht zu ernst nehmen. Hier muss aufgepasst werden, wenn abgeleitete überschriebene Methoden im Einsatz sind, die mittels Polymorphie aufgerufen werden kann es zu Überraschungen kommen. Auf jeden Fall Unit Testen.</w:t>
+      </w:r>
+    </w:p>
+    <w:p>
+      <w:r>
+        <w:rPr>
+          <w:sz w:val="28"/>
+          <w:szCs w:val="28"/>
+        </w:rPr>
+        <w:t xml:space="preserve">Zu </w:t>
+      </w:r>
+      <w:r>
+        <w:rPr>
+          <w:b/>
+          <w:sz w:val="28"/>
+          <w:szCs w:val="28"/>
+        </w:rPr>
+        <w:t xml:space="preserve">Folie 100. </w:t>
+      </w:r>
+      <w:r>
+        <w:rPr>
+          <w:sz w:val="28"/>
+          <w:szCs w:val="28"/>
+        </w:rPr>
+        <w:t>Geschachtelte Bedingungen durch Wächter ersetzen</w:t>
+      </w:r>
+    </w:p>
+    <w:p>
+      <w:r>
+        <w:t>Mehrere „returns“ sind vor allem beim Debuggen nervig. Methode Extrahieren von der IDE fu</w:t>
+      </w:r>
+      <w:r>
+        <w:t>nktioniert hier oft gar nicht. Hier kann auch das Proxy Pattern eingesetzt werden. Wird in der nächsten Übung in meiner Lösung gezeigt.</w:t>
+      </w:r>
+    </w:p>
+    <w:p>
+      <w:pPr>
+        <w:rPr>
+          <w:b/>
+          <w:sz w:val="28"/>
+          <w:szCs w:val="28"/>
+        </w:rPr>
+      </w:pPr>
+      <w:r>
+        <w:rPr>
+          <w:sz w:val="28"/>
+          <w:szCs w:val="28"/>
+        </w:rPr>
+        <w:t xml:space="preserve">Zu </w:t>
+      </w:r>
+      <w:r>
+        <w:rPr>
+          <w:b/>
+          <w:sz w:val="28"/>
+          <w:szCs w:val="28"/>
+        </w:rPr>
+        <w:t>Folie 106. Null-Objekt einführen</w:t>
+      </w:r>
+    </w:p>
+    <w:p>
+      <w:r>
+        <w:t>Beim Null Object sollte meiner Meinung nach die Ausgabe "Occasional Customer" kommen.</w:t>
+      </w:r>
+    </w:p>
+    <w:p>
+      <w:pPr>
+        <w:rPr>
+          <w:sz w:val="28"/>
+          <w:szCs w:val="28"/>
+        </w:rPr>
+      </w:pPr>
+      <w:r>
+        <w:rPr>
+          <w:sz w:val="28"/>
+          <w:szCs w:val="28"/>
+        </w:rPr>
+        <w:t xml:space="preserve">Zu </w:t>
+      </w:r>
+      <w:r>
+        <w:rPr>
+          <w:b/>
+          <w:sz w:val="28"/>
+          <w:szCs w:val="28"/>
+        </w:rPr>
+        <w:t xml:space="preserve">Folie 109. </w:t>
+      </w:r>
+      <w:r>
+        <w:rPr>
+          <w:sz w:val="28"/>
+          <w:szCs w:val="28"/>
+        </w:rPr>
+        <w:t>Übung Simplify</w:t>
+      </w:r>
+    </w:p>
+    <w:p>
+      <w:r>
         <w:lastRenderedPageBreak/>
+        <w:t>Bei MyTries SimpliProxyPattern:</w:t>
+      </w:r>
+    </w:p>
+    <w:p>
+      <w:r>
+        <w:t>Proxy Pattern wird dazu verwendet, um den „Zugang“ zum original Objekt bei Bedarf zu verhindern.</w:t>
+      </w:r>
+    </w:p>
+    <w:p>
+      <w:r>
+        <w:t>Proxy ist so eine Art „Türsteher“. In diesem Beispiel wird er dazu benutzt, um zu prüfen, ob der Nenner 0 ist. Bei diesem Beispiel ist so eine Zwischenklasse „fast“ nutzlos. Es könnte aber zukünftig durchaus sein, dass es in der Mathematik die Lösung für die Division durch 0 gefunden wird.</w:t>
+      </w:r>
+    </w:p>
+    <w:p>
+      <w:r>
+        <w:t>In diesem Fall wäre es nicht nötig das Objekt DivisionOparation anzupassen. Man würde lediglich statt dem Objekt DivisionOparationNullChecked das Objekt DivisionOparation der Calculate Methode übergeben. Und die DivisionOparationNullChecked Klasse löschen. Alles andere wäre gleich geblieben.</w:t>
+      </w:r>
+    </w:p>
+    <w:p>
+      <w:r>
+        <w:t>Der Unterschied zum Decorator Pattern ist, dass der Proxy das Objekt das es überwacht selbst hält (Siehe UML1 Diagramm)</w:t>
+      </w:r>
+    </w:p>
+    <w:p>
+      <w:r>
+        <w:t xml:space="preserve">Der Dekorator kann zur Laufzeit neue Funktionalität den Objekten zuweisen.  </w:t>
+      </w:r>
+    </w:p>
+    <w:p>
+      <w:r>
+        <w:t>Bei MyTries SimplWithOperationFactory:</w:t>
+      </w:r>
+    </w:p>
+    <w:p>
+      <w:r>
+        <w:t>Eine weitere Möglichkeit wäre eine Referenze auf das Interface IOparationable über den Konstruktor zu übergeben. Dies ermöglicht eine Überwachung von allen Implementierungen des Interfaces inklusive sich selbst (Siehe UML2 Diagramm).</w:t>
+      </w:r>
+    </w:p>
+    <w:p>
+      <w:r>
+        <w:t>Bei Solution Ordner:</w:t>
+      </w:r>
+    </w:p>
+    <w:p>
+      <w:r>
+        <w:t xml:space="preserve">Eine andere Lösung mittels einer Lookup-Tabelle. Das finde ich nicht so schön, da bei jedem weiteren Eintrag in die Map die Calculator Klassen neu gebaut werden muss. </w:t>
+      </w:r>
+      <w:r>
+        <w:rPr>
+          <w:rFonts w:ascii="Wingdings" w:eastAsia="Wingdings" w:hAnsi="Wingdings" w:cs="Wingdings"/>
+        </w:rPr>
+        <w:t></w:t>
+      </w:r>
+      <w:r>
+        <w:t xml:space="preserve"> kann brechen.</w:t>
+      </w:r>
+    </w:p>
+    <w:p>
+      <w:pPr>
+        <w:rPr>
+          <w:sz w:val="28"/>
+          <w:szCs w:val="28"/>
+        </w:rPr>
+      </w:pPr>
+      <w:r>
+        <w:rPr>
+          <w:sz w:val="28"/>
+          <w:szCs w:val="28"/>
+        </w:rPr>
         <w:t xml:space="preserve">Zu </w:t>
       </w:r>
       <w:r>
@@ -8524,19 +8644,85 @@
           <w:sz w:val="28"/>
           <w:szCs w:val="28"/>
         </w:rPr>
-        <w:t xml:space="preserve">Folie 77. </w:t>
-      </w:r>
-      <w:r>
-        <w:rPr>
-          <w:sz w:val="28"/>
-          <w:szCs w:val="28"/>
-        </w:rPr>
-        <w:t xml:space="preserve">Kapsle Attribut </w:t>
-      </w:r>
-    </w:p>
-    <w:p>
-      <w:r>
-        <w:t xml:space="preserve">Ich würde an der Stelle keine Getter und Setter verwenden, sondern lieber eine Methode wie CalculateBalance(const double amout) </w:t>
+        <w:t xml:space="preserve">Folie </w:t>
+      </w:r>
+      <w:r>
+        <w:rPr>
+          <w:b/>
+          <w:sz w:val="28"/>
+          <w:szCs w:val="28"/>
+        </w:rPr>
+        <w:t>115</w:t>
+      </w:r>
+      <w:r>
+        <w:rPr>
+          <w:b/>
+          <w:sz w:val="28"/>
+          <w:szCs w:val="28"/>
+        </w:rPr>
+        <w:t xml:space="preserve">. </w:t>
+      </w:r>
+    </w:p>
+    <w:p>
+      <w:r>
+        <w:t>Wir haben in Team beschlossen keine „Exceptions“ zu benutzen stattdessen haben wir einen Error Klasse mit eindeutigen zentralen Error Kode Enums und Mechanismen.</w:t>
+      </w:r>
+    </w:p>
+    <w:p>
+      <w:pPr>
+        <w:rPr>
+          <w:b/>
+          <w:sz w:val="28"/>
+          <w:szCs w:val="28"/>
+        </w:rPr>
+      </w:pPr>
+      <w:r>
+        <w:rPr>
+          <w:sz w:val="28"/>
+          <w:szCs w:val="28"/>
+        </w:rPr>
+        <w:t xml:space="preserve">Zu </w:t>
+      </w:r>
+      <w:r>
+        <w:rPr>
+          <w:b/>
+          <w:sz w:val="28"/>
+          <w:szCs w:val="28"/>
+        </w:rPr>
+        <w:t xml:space="preserve">Folie 118. </w:t>
+      </w:r>
+    </w:p>
+    <w:p>
+      <w:r>
+        <w:t xml:space="preserve">Hier könnte man auch das Proxy oder Decoratorator Pattern angewendet werden. Dann wäre die Account Klasse ein Komponent der Checking/Saving Account Klasse </w:t>
+      </w:r>
+    </w:p>
+    <w:p>
+      <w:pPr>
+        <w:rPr>
+          <w:sz w:val="28"/>
+          <w:szCs w:val="28"/>
+        </w:rPr>
+      </w:pPr>
+      <w:r>
+        <w:rPr>
+          <w:sz w:val="28"/>
+          <w:szCs w:val="28"/>
+        </w:rPr>
+        <w:t xml:space="preserve">Zu </w:t>
+      </w:r>
+      <w:r>
+        <w:rPr>
+          <w:b/>
+          <w:sz w:val="28"/>
+          <w:szCs w:val="28"/>
+        </w:rPr>
+        <w:t xml:space="preserve">Folie 125. </w:t>
+      </w:r>
+    </w:p>
+    <w:p>
+      <w:r>
+        <w:t xml:space="preserve">Man sollte den Scope einer Variablen so klein halten wie möglich </w:t>
       </w:r>
       <w:r>
         <w:rPr>
@@ -8545,7 +8731,13 @@
         <w:t></w:t>
       </w:r>
       <w:r>
-        <w:t xml:space="preserve"> Tell don’t ask </w:t>
+        <w:t xml:space="preserve"> wird bei Cyber Security geschult, da hier das „Reverse </w:t>
+      </w:r>
+      <w:r>
+        <w:t>Engineering</w:t>
+      </w:r>
+      <w:r>
+        <w:t xml:space="preserve">“ dann schwieriger ist. </w:t>
       </w:r>
     </w:p>
     <w:p>
@@ -8568,22 +8760,44 @@
           <w:sz w:val="28"/>
           <w:szCs w:val="28"/>
         </w:rPr>
-        <w:t xml:space="preserve">Folie 80. </w:t>
-      </w:r>
-      <w:r>
-        <w:rPr>
-          <w:sz w:val="28"/>
-          <w:szCs w:val="28"/>
-        </w:rPr>
-        <w:t xml:space="preserve">Kapsle eigene Attributzugriffe </w:t>
-      </w:r>
-    </w:p>
-    <w:p>
-      <w:r>
-        <w:t>Dieses Prinzip sollte man nicht zu ernst nehmen. Hier muss aufgepasst werden, wenn abgeleitete überschriebene Methoden im Einsatz sind, die mittels Polymorphie aufgerufen werden kann es zu Überraschungen kommen. Auf jeden Fall Unit Testen.</w:t>
-      </w:r>
-    </w:p>
-    <w:p>
+        <w:t xml:space="preserve">Folie 135. </w:t>
+      </w:r>
+      <w:r>
+        <w:rPr>
+          <w:sz w:val="28"/>
+          <w:szCs w:val="28"/>
+        </w:rPr>
+        <w:t>Split Loops</w:t>
+      </w:r>
+    </w:p>
+    <w:p>
+      <w:r>
+        <w:t>Der Variablenname „avarage_mileage“ stimmt erst nach der for-Schleife. Zudem könnte die for-Schleife durch std::accumulate aus der STL im Header algorithms ersetzt werden.</w:t>
+      </w:r>
+    </w:p>
+    <w:p>
+      <w:pPr>
+        <w:rPr>
+          <w:sz w:val="28"/>
+          <w:szCs w:val="28"/>
+        </w:rPr>
+      </w:pPr>
+    </w:p>
+    <w:p>
+      <w:pPr>
+        <w:rPr>
+          <w:sz w:val="28"/>
+          <w:szCs w:val="28"/>
+        </w:rPr>
+      </w:pPr>
+    </w:p>
+    <w:p>
+      <w:pPr>
+        <w:rPr>
+          <w:sz w:val="28"/>
+          <w:szCs w:val="28"/>
+        </w:rPr>
+      </w:pPr>
       <w:r>
         <w:rPr>
           <w:sz w:val="28"/>
@@ -8597,354 +8811,31 @@
           <w:sz w:val="28"/>
           <w:szCs w:val="28"/>
         </w:rPr>
-        <w:t xml:space="preserve">Folie 100. </w:t>
-      </w:r>
-      <w:r>
-        <w:rPr>
-          <w:sz w:val="28"/>
-          <w:szCs w:val="28"/>
-        </w:rPr>
-        <w:t>Geschachtelte Bedingungen durch Wächter ersetzen</w:t>
-      </w:r>
-    </w:p>
-    <w:p>
-      <w:r>
-        <w:t>Mehrere „returns“ sind vor allem beim Debuggen nervig. Methode Extrahieren von der IDE fu</w:t>
-      </w:r>
-      <w:r>
-        <w:t>nktioniert hier oft gar nicht. Hier kann auch das Proxy Pattern eingesetzt werden. Wird in der nächsten Übung in meiner Lösung gezeigt.</w:t>
-      </w:r>
-    </w:p>
-    <w:p>
-      <w:pPr>
-        <w:rPr>
-          <w:b/>
-          <w:sz w:val="28"/>
-          <w:szCs w:val="28"/>
-        </w:rPr>
-      </w:pPr>
-      <w:r>
-        <w:rPr>
-          <w:sz w:val="28"/>
-          <w:szCs w:val="28"/>
-        </w:rPr>
-        <w:t xml:space="preserve">Zu </w:t>
-      </w:r>
-      <w:r>
-        <w:rPr>
-          <w:b/>
-          <w:sz w:val="28"/>
-          <w:szCs w:val="28"/>
-        </w:rPr>
-        <w:t>Folie 106. Null-Objekt einführen</w:t>
-      </w:r>
-    </w:p>
-    <w:p>
-      <w:r>
-        <w:t>Beim Null Object sollte meiner Meinung nach die Ausgabe "Occasional Customer" kommen.</w:t>
-      </w:r>
-    </w:p>
-    <w:p>
-      <w:pPr>
-        <w:rPr>
-          <w:sz w:val="28"/>
-          <w:szCs w:val="28"/>
-        </w:rPr>
-      </w:pPr>
-      <w:r>
-        <w:rPr>
-          <w:sz w:val="28"/>
-          <w:szCs w:val="28"/>
-        </w:rPr>
-        <w:t xml:space="preserve">Zu </w:t>
-      </w:r>
-      <w:r>
-        <w:rPr>
-          <w:b/>
-          <w:sz w:val="28"/>
-          <w:szCs w:val="28"/>
-        </w:rPr>
-        <w:t xml:space="preserve">Folie 109. </w:t>
-      </w:r>
-      <w:r>
-        <w:rPr>
-          <w:sz w:val="28"/>
-          <w:szCs w:val="28"/>
-        </w:rPr>
-        <w:t>Übung Simplify</w:t>
-      </w:r>
-    </w:p>
-    <w:p>
-      <w:r>
-        <w:t>Bei MyTries SimpliProxyPattern:</w:t>
-      </w:r>
-    </w:p>
-    <w:p>
-      <w:r>
-        <w:t>Proxy Pattern wird dazu verwendet, um den „Zugang“ zum original Objekt bei Bedarf zu verhindern.</w:t>
-      </w:r>
-    </w:p>
-    <w:p>
-      <w:r>
-        <w:t>Proxy ist so eine Art „Türsteher“. In diesem Beispiel wird er dazu benutzt, um zu prüfen, ob der Nenner 0 ist. Bei diesem Beispiel ist so eine Zwischenklasse „fast“ nutzlos. Es könnte aber zukünftig durchaus sein, dass es in der Mathematik die Lösung für die Division durch 0 gefunden wird.</w:t>
-      </w:r>
-    </w:p>
-    <w:p>
-      <w:r>
-        <w:t>In diesem Fall wäre es nicht nötig das Objekt DivisionOparation anzupassen. Man würde lediglich statt dem Objekt DivisionOparationNullChecked das Objekt DivisionOparation der Calculate Methode übergeben. Und die DivisionOparationNullChecked Klasse löschen. Alles andere wäre gleich geblieben.</w:t>
-      </w:r>
-    </w:p>
-    <w:p>
-      <w:r>
-        <w:t>Der Unterschied zum Decorator Pattern ist, dass der Proxy das Objekt das es überwacht selbst hält (Siehe UML1 Diagramm)</w:t>
-      </w:r>
-    </w:p>
-    <w:p>
-      <w:r>
-        <w:t xml:space="preserve">Der Dekorator kann zur Laufzeit neue Funktionalität den Objekten zuweisen.  </w:t>
-      </w:r>
-    </w:p>
-    <w:p>
-      <w:r>
-        <w:t>Bei MyTries SimplWithOperationFactory:</w:t>
-      </w:r>
-    </w:p>
-    <w:p>
-      <w:r>
-        <w:t>Eine weitere Möglichkeit wäre eine Referenze auf das Interface IOparationable über den Konstruktor zu übergeben. Dies ermöglicht eine Überwachung von allen Implementierungen des Interfaces inklusive sich selbst (Siehe UML2 Diagramm).</w:t>
-      </w:r>
-    </w:p>
-    <w:p>
-      <w:r>
-        <w:t>Bei Solution Ordner:</w:t>
-      </w:r>
-    </w:p>
-    <w:p>
-      <w:r>
-        <w:t xml:space="preserve">Eine andere Lösung mittels einer Lookup-Tabelle. Das finde ich nicht so schön, da bei jedem weiteren Eintrag in die Map die Calculator Klassen neu gebaut werden muss. </w:t>
-      </w:r>
-      <w:r>
-        <w:rPr>
-          <w:rFonts w:ascii="Wingdings" w:eastAsia="Wingdings" w:hAnsi="Wingdings" w:cs="Wingdings"/>
-        </w:rPr>
-        <w:t></w:t>
-      </w:r>
-      <w:r>
-        <w:t xml:space="preserve"> kann brechen.</w:t>
-      </w:r>
-    </w:p>
-    <w:p>
-      <w:pPr>
-        <w:rPr>
-          <w:sz w:val="28"/>
-          <w:szCs w:val="28"/>
-        </w:rPr>
-      </w:pPr>
-      <w:r>
-        <w:rPr>
-          <w:sz w:val="28"/>
-          <w:szCs w:val="28"/>
-        </w:rPr>
-        <w:t xml:space="preserve">Zu </w:t>
-      </w:r>
-      <w:r>
-        <w:rPr>
-          <w:b/>
-          <w:sz w:val="28"/>
-          <w:szCs w:val="28"/>
-        </w:rPr>
-        <w:t xml:space="preserve">Folie </w:t>
-      </w:r>
-      <w:r>
-        <w:rPr>
-          <w:b/>
-          <w:sz w:val="28"/>
-          <w:szCs w:val="28"/>
-        </w:rPr>
-        <w:t>115</w:t>
-      </w:r>
-      <w:r>
-        <w:rPr>
-          <w:b/>
-          <w:sz w:val="28"/>
-          <w:szCs w:val="28"/>
-        </w:rPr>
-        <w:t xml:space="preserve">. </w:t>
-      </w:r>
-    </w:p>
-    <w:p>
-      <w:r>
-        <w:t>Wir haben in Team beschlossen keine „Exceptions“ zu benutzen stattdessen haben wir einen Error Klasse mit eindeutigen zentralen Error Kode Enums und Mechanismen.</w:t>
-      </w:r>
-    </w:p>
-    <w:p>
-      <w:pPr>
-        <w:rPr>
-          <w:b/>
-          <w:sz w:val="28"/>
-          <w:szCs w:val="28"/>
-        </w:rPr>
-      </w:pPr>
-      <w:r>
-        <w:rPr>
+        <w:t xml:space="preserve">Folie 139. </w:t>
+      </w:r>
+      <w:r>
+        <w:rPr>
+          <w:sz w:val="28"/>
+          <w:szCs w:val="28"/>
+        </w:rPr>
+        <w:t>Übung Other</w:t>
+      </w:r>
+    </w:p>
+    <w:p>
+      <w:pPr>
+        <w:rPr>
+          <w:color w:val="FF0000"/>
+          <w:sz w:val="28"/>
+          <w:szCs w:val="28"/>
+        </w:rPr>
+      </w:pPr>
+      <w:r>
+        <w:rPr>
+          <w:color w:val="FF0000"/>
           <w:sz w:val="28"/>
           <w:szCs w:val="28"/>
         </w:rPr>
         <w:lastRenderedPageBreak/>
-        <w:t xml:space="preserve">Zu </w:t>
-      </w:r>
-      <w:r>
-        <w:rPr>
-          <w:b/>
-          <w:sz w:val="28"/>
-          <w:szCs w:val="28"/>
-        </w:rPr>
-        <w:t xml:space="preserve">Folie 118. </w:t>
-      </w:r>
-    </w:p>
-    <w:p>
-      <w:r>
-        <w:t xml:space="preserve">Hier könnte man auch das Proxy oder Decoratorator Pattern angewendet werden. Dann wäre die Account Klasse ein Komponent der Checking/Saving Account Klasse </w:t>
-      </w:r>
-    </w:p>
-    <w:p>
-      <w:pPr>
-        <w:rPr>
-          <w:sz w:val="28"/>
-          <w:szCs w:val="28"/>
-        </w:rPr>
-      </w:pPr>
-      <w:r>
-        <w:rPr>
-          <w:sz w:val="28"/>
-          <w:szCs w:val="28"/>
-        </w:rPr>
-        <w:t xml:space="preserve">Zu </w:t>
-      </w:r>
-      <w:r>
-        <w:rPr>
-          <w:b/>
-          <w:sz w:val="28"/>
-          <w:szCs w:val="28"/>
-        </w:rPr>
-        <w:t xml:space="preserve">Folie 125. </w:t>
-      </w:r>
-    </w:p>
-    <w:p>
-      <w:r>
-        <w:t xml:space="preserve">Man sollte den Scope einer Variablen so klein halten wie möglich </w:t>
-      </w:r>
-      <w:r>
-        <w:rPr>
-          <w:rFonts w:ascii="Wingdings" w:eastAsia="Wingdings" w:hAnsi="Wingdings" w:cs="Wingdings"/>
-        </w:rPr>
-        <w:t></w:t>
-      </w:r>
-      <w:r>
-        <w:t xml:space="preserve"> wird bei Cyber Security geschult, da hier das „Reverse </w:t>
-      </w:r>
-      <w:r>
-        <w:t>Engineering</w:t>
-      </w:r>
-      <w:r>
-        <w:t xml:space="preserve">“ dann schwieriger ist. </w:t>
-      </w:r>
-    </w:p>
-    <w:p>
-      <w:pPr>
-        <w:rPr>
-          <w:sz w:val="28"/>
-          <w:szCs w:val="28"/>
-        </w:rPr>
-      </w:pPr>
-      <w:r>
-        <w:rPr>
-          <w:sz w:val="28"/>
-          <w:szCs w:val="28"/>
-        </w:rPr>
-        <w:t xml:space="preserve">Zu </w:t>
-      </w:r>
-      <w:r>
-        <w:rPr>
-          <w:b/>
-          <w:sz w:val="28"/>
-          <w:szCs w:val="28"/>
-        </w:rPr>
-        <w:t xml:space="preserve">Folie 135. </w:t>
-      </w:r>
-      <w:r>
-        <w:rPr>
-          <w:sz w:val="28"/>
-          <w:szCs w:val="28"/>
-        </w:rPr>
-        <w:t>Split Loops</w:t>
-      </w:r>
-    </w:p>
-    <w:p>
-      <w:r>
-        <w:t>Der Variablenname „avarage_mileage“ stimmt erst nach der for-Schleife. Zudem könnte die for-Schleife durch std::accumulate aus der STL im Header algorithms ersetzt werden.</w:t>
-      </w:r>
-    </w:p>
-    <w:p>
-      <w:pPr>
-        <w:rPr>
-          <w:sz w:val="28"/>
-          <w:szCs w:val="28"/>
-        </w:rPr>
-      </w:pPr>
-    </w:p>
-    <w:p>
-      <w:pPr>
-        <w:rPr>
-          <w:sz w:val="28"/>
-          <w:szCs w:val="28"/>
-        </w:rPr>
-      </w:pPr>
-    </w:p>
-    <w:p>
-      <w:pPr>
-        <w:rPr>
-          <w:sz w:val="28"/>
-          <w:szCs w:val="28"/>
-        </w:rPr>
-      </w:pPr>
-      <w:r>
-        <w:rPr>
-          <w:sz w:val="28"/>
-          <w:szCs w:val="28"/>
-        </w:rPr>
-        <w:t xml:space="preserve">Zu </w:t>
-      </w:r>
-      <w:r>
-        <w:rPr>
-          <w:b/>
-          <w:sz w:val="28"/>
-          <w:szCs w:val="28"/>
-        </w:rPr>
-        <w:t xml:space="preserve">Folie 139. </w:t>
-      </w:r>
-      <w:r>
-        <w:rPr>
-          <w:sz w:val="28"/>
-          <w:szCs w:val="28"/>
-        </w:rPr>
-        <w:t>Übung Other</w:t>
-      </w:r>
-    </w:p>
-    <w:p>
-      <w:pPr>
-        <w:rPr>
-          <w:color w:val="FF0000"/>
-          <w:sz w:val="28"/>
-          <w:szCs w:val="28"/>
-        </w:rPr>
-      </w:pPr>
-      <w:r>
-        <w:rPr>
-          <w:color w:val="FF0000"/>
-          <w:sz w:val="28"/>
-          <w:szCs w:val="28"/>
-        </w:rPr>
         <w:t>Könnte übersprungen werden hier wird nur eine Rekursion mittels for-Schleife ersetzt</w:t>
       </w:r>
       <w:r>
@@ -12544,7 +12435,7 @@
 </file>
 
 <file path=customXml/itemProps1.xml><?xml version="1.0" encoding="utf-8"?>
-<ds:datastoreItem xmlns:ds="http://schemas.openxmlformats.org/officeDocument/2006/customXml" ds:itemID="{C900E1EF-2BD8-4588-B15B-188B933B9141}">
+<ds:datastoreItem xmlns:ds="http://schemas.openxmlformats.org/officeDocument/2006/customXml" ds:itemID="{EFBBBAAF-172B-4E39-9209-1A63CC0A201E}">
   <ds:schemaRefs>
     <ds:schemaRef ds:uri="http://schemas.openxmlformats.org/officeDocument/2006/bibliography"/>
   </ds:schemaRefs>

</xml_diff>

<commit_message>
some oop in c implemented
</commit_message>
<xml_diff>
--- a/Notitzen_C.docx
+++ b/Notitzen_C.docx
@@ -191,7 +191,15 @@
       </w:r>
     </w:p>
     <w:p>
-      <w:r>
+      <w:pPr>
+        <w:rPr>
+          <w:lang w:val="en-US"/>
+        </w:rPr>
+      </w:pPr>
+      <w:r>
+        <w:rPr>
+          <w:lang w:val="en-US"/>
+        </w:rPr>
         <w:t xml:space="preserve">2018 bin ich zum „Key Development Expert“ ernannt worden. </w:t>
       </w:r>
     </w:p>
@@ -199,11 +207,13 @@
       <w:pPr>
         <w:rPr>
           <w:color w:val="ED7D31" w:themeColor="accent2"/>
+          <w:lang w:val="en-US"/>
         </w:rPr>
       </w:pPr>
       <w:r>
         <w:rPr>
           <w:color w:val="ED7D31" w:themeColor="accent2"/>
+          <w:lang w:val="en-US"/>
         </w:rPr>
         <w:t>MicroConsult</w:t>
       </w:r>
@@ -1343,11 +1353,9 @@
                 <v:textbox>
                   <w:txbxContent>
                     <w:p>
-                      <w:proofErr w:type="spellStart"/>
                       <w:r>
                         <w:t>wartbar</w:t>
                       </w:r>
-                      <w:proofErr w:type="spellEnd"/>
                     </w:p>
                   </w:txbxContent>
                 </v:textbox>
@@ -3546,9 +3554,13 @@
       <w:pPr>
         <w:rPr>
           <w:color w:val="538135" w:themeColor="accent6" w:themeShade="BF"/>
-        </w:rPr>
-      </w:pPr>
-      <w:r>
+          <w:lang w:val="en-US"/>
+        </w:rPr>
+      </w:pPr>
+      <w:r>
+        <w:rPr>
+          <w:lang w:val="en-US"/>
+        </w:rPr>
         <w:t xml:space="preserve">Ein cooler Spruch lautet „In a clean code bugs cannot hide“ </w:t>
       </w:r>
     </w:p>
@@ -3730,36 +3742,25 @@
     </w:p>
     <w:p/>
     <w:p>
-      <w:bookmarkStart w:id="0" w:name="_GoBack"/>
       <w:r>
         <w:t>Können wir es mit relativ überschaubaren Aufwand nachbilden?</w:t>
       </w:r>
     </w:p>
     <w:p>
       <w:r>
-        <w:t>1. Inkapsulation</w:t>
-      </w:r>
-      <w:r>
-        <w:t xml:space="preserve"> (static)</w:t>
-      </w:r>
-    </w:p>
-    <w:p>
-      <w:r>
-        <w:t>2. Vererbung</w:t>
-      </w:r>
-      <w:r>
-        <w:t xml:space="preserve"> (Basisklassenzeiger)</w:t>
-      </w:r>
-    </w:p>
-    <w:p>
-      <w:r>
-        <w:t>3. Polymorphismus</w:t>
-      </w:r>
-      <w:r>
-        <w:t xml:space="preserve"> (nicht direkt aber etwas ist mit Funktionszeigern möglich)</w:t>
-      </w:r>
-    </w:p>
-    <w:bookmarkEnd w:id="0"/>
+        <w:t>1. Inkapsulation (static)</w:t>
+      </w:r>
+    </w:p>
+    <w:p>
+      <w:r>
+        <w:t>2. Vererbung (Basisklassenzeiger)</w:t>
+      </w:r>
+    </w:p>
+    <w:p>
+      <w:r>
+        <w:t>3. Polymorphismus (nicht direkt aber etwas ist mit Funktionszeigern möglich)</w:t>
+      </w:r>
+    </w:p>
     <w:p/>
     <w:p>
       <w:pPr>
@@ -3877,11 +3878,12 @@
     <w:p>
       <w:pPr>
         <w:rPr>
-          <w:color w:val="FF0000"/>
-          <w:sz w:val="28"/>
+          <w:sz w:val="56"/>
           <w:szCs w:val="56"/>
         </w:rPr>
       </w:pPr>
+      <w:bookmarkStart w:id="0" w:name="_GoBack"/>
+      <w:bookmarkEnd w:id="0"/>
       <w:r>
         <w:rPr>
           <w:color w:val="FF0000"/>
@@ -12095,7 +12097,7 @@
 </file>
 
 <file path=customXml/itemProps1.xml><?xml version="1.0" encoding="utf-8"?>
-<ds:datastoreItem xmlns:ds="http://schemas.openxmlformats.org/officeDocument/2006/customXml" ds:itemID="{38C681DF-AFCB-4507-BECB-E9B2C7CDD5A0}">
+<ds:datastoreItem xmlns:ds="http://schemas.openxmlformats.org/officeDocument/2006/customXml" ds:itemID="{A9E1EABC-2A61-4CD3-9BCF-291E8CD2C5A8}">
   <ds:schemaRefs>
     <ds:schemaRef ds:uri="http://schemas.openxmlformats.org/officeDocument/2006/bibliography"/>
   </ds:schemaRefs>

</xml_diff>

<commit_message>
oop generalization my code and loesungeng were switched
</commit_message>
<xml_diff>
--- a/Notitzen_C.docx
+++ b/Notitzen_C.docx
@@ -3882,8 +3882,6 @@
           <w:szCs w:val="56"/>
         </w:rPr>
       </w:pPr>
-      <w:bookmarkStart w:id="0" w:name="_GoBack"/>
-      <w:bookmarkEnd w:id="0"/>
       <w:r>
         <w:rPr>
           <w:color w:val="FF0000"/>
@@ -3993,16 +3991,49 @@
     </w:p>
     <w:p>
       <w:r>
-        <w:t xml:space="preserve">Dort werden die Protokolle für jeden </w:t>
+        <w:t>D</w:t>
+      </w:r>
+      <w:r>
+        <w:t xml:space="preserve">ie Protokolle </w:t>
+      </w:r>
+      <w:r>
+        <w:t>individuell</w:t>
+      </w:r>
+      <w:r>
+        <w:t xml:space="preserve"> </w:t>
+      </w:r>
+      <w:r>
+        <w:t xml:space="preserve">für </w:t>
+      </w:r>
+      <w:r>
+        <w:t xml:space="preserve">jeden </w:t>
       </w:r>
       <w:r>
         <w:rPr>
           <w:color w:val="ED7D31" w:themeColor="accent2"/>
         </w:rPr>
-        <w:t xml:space="preserve">Kunden </w:t>
-      </w:r>
-      <w:r>
-        <w:t>individuell z.B. (</w:t>
+        <w:t>Kunden</w:t>
+      </w:r>
+      <w:r>
+        <w:rPr>
+          <w:color w:val="ED7D31" w:themeColor="accent2"/>
+        </w:rPr>
+        <w:t xml:space="preserve"> werden</w:t>
+      </w:r>
+      <w:r>
+        <w:rPr>
+          <w:color w:val="ED7D31" w:themeColor="accent2"/>
+        </w:rPr>
+        <w:t xml:space="preserve"> </w:t>
+      </w:r>
+      <w:r>
+        <w:t xml:space="preserve">z.B. </w:t>
+      </w:r>
+      <w:r>
+        <w:t xml:space="preserve">im </w:t>
+      </w:r>
+      <w:r>
+        <w:t>(</w:t>
       </w:r>
       <w:r>
         <w:rPr>
@@ -4079,7 +4110,19 @@
     </w:p>
     <w:p>
       <w:r>
-        <w:t>Wiederholungen aus Ungeduld z.B. weil man es schnell zum Laufen kriegen möchte. Kann man machen, allerdings sollte man im Nachhinein Zeit investieren, um es Clean zu machen.</w:t>
+        <w:t>Wiederholungen aus Ungeduld z.B. weil man es schnell zum Laufen kriegen möchte. Kann man ma</w:t>
+      </w:r>
+      <w:r>
+        <w:t>chen, allerdings sollte man im Nachhinein</w:t>
+      </w:r>
+      <w:r>
+        <w:t xml:space="preserve"> Zeit investieren, um es </w:t>
+      </w:r>
+      <w:r>
+        <w:t>sauber</w:t>
+      </w:r>
+      <w:r>
+        <w:t xml:space="preserve"> zu machen.</w:t>
       </w:r>
     </w:p>
     <w:p>
@@ -4094,59 +4137,64 @@
           <w:sz w:val="56"/>
           <w:szCs w:val="56"/>
         </w:rPr>
-        <w:t>Folie 11.</w:t>
-      </w:r>
-    </w:p>
-    <w:p>
-      <w:r>
-        <w:t>Nutzt eine gute Entwicklungsumgebung wie Clion oder Visual Studio, diese IDEs können Funktionen ohne viel Aufwand extrahieren.</w:t>
-      </w:r>
-    </w:p>
-    <w:p>
-      <w:r>
-        <w:t>Zum Thema Regelmäßige Reviews:</w:t>
-      </w:r>
-    </w:p>
-    <w:p>
-      <w:pPr>
-        <w:rPr>
-          <w:color w:val="FF0000"/>
-        </w:rPr>
-      </w:pPr>
-      <w:r>
-        <w:rPr>
-          <w:color w:val="FF0000"/>
-        </w:rPr>
-        <w:t>Wer von euch praktiziert Pair Programing?</w:t>
-      </w:r>
-    </w:p>
-    <w:p>
-      <w:r>
-        <w:t>Pair Programing ist effizienter als Code Review, da man eine 5 Stündige Entwicklung nicht mit einer Stunde Code Review abdecken kann. Die Fehler Wahrscheinlichkeit bei Pair Programing ist deutlich geringer. Außerdem ist der Wissenstransfer um einiges besser und zwar in jeder Richtung sei es Architektur, Unittesting geschweige denn (Clean) Coding.</w:t>
-      </w:r>
-    </w:p>
-    <w:p>
-      <w:pPr>
+        <w:t>Folie 1</w:t>
+      </w:r>
+      <w:r>
         <w:rPr>
           <w:sz w:val="56"/>
           <w:szCs w:val="56"/>
         </w:rPr>
-      </w:pPr>
+        <w:t>2</w:t>
+      </w:r>
       <w:r>
         <w:rPr>
           <w:sz w:val="56"/>
           <w:szCs w:val="56"/>
         </w:rPr>
-        <w:lastRenderedPageBreak/>
-        <w:t>Folie 12.</w:t>
-      </w:r>
-    </w:p>
-    <w:p>
-      <w:r>
-        <w:t>Sowas wird durch Pair Program</w:t>
-      </w:r>
-      <w:r>
-        <w:t>ing auch nicht mehr so oft passieren.</w:t>
+        <w:t>.</w:t>
+      </w:r>
+    </w:p>
+    <w:p>
+      <w:r>
+        <w:t>Nutzt eine gute Entwicklungsumgebung wie Clion oder Visual Studio, diese IDEs können Funktionen ohne viel Aufwand extrahieren.</w:t>
+      </w:r>
+    </w:p>
+    <w:p>
+      <w:r>
+        <w:t>Zum Thema Regelmäßige Reviews:</w:t>
+      </w:r>
+    </w:p>
+    <w:p>
+      <w:pPr>
+        <w:rPr>
+          <w:color w:val="FF0000"/>
+        </w:rPr>
+      </w:pPr>
+      <w:r>
+        <w:rPr>
+          <w:color w:val="FF0000"/>
+        </w:rPr>
+        <w:t>Wer von euch praktiziert Pair Programing?</w:t>
+      </w:r>
+    </w:p>
+    <w:p>
+      <w:r>
+        <w:t xml:space="preserve">Pair Programing ist effizienter als Code Review, da man eine 5 Stündige Entwicklung nicht mit einer Stunde Code Review abdecken kann. Die Fehler Wahrscheinlichkeit bei Pair Programing ist deutlich geringer. Außerdem ist der Wissenstransfer um einiges besser und zwar in jeder Richtung sei es </w:t>
+      </w:r>
+      <w:r>
+        <w:t>Business Logic</w:t>
+      </w:r>
+      <w:r>
+        <w:t xml:space="preserve">, </w:t>
+      </w:r>
+      <w:r>
+        <w:t xml:space="preserve">Architektur, Unittesting </w:t>
+      </w:r>
+      <w:r>
+        <w:t>und natürlich auch</w:t>
+      </w:r>
+      <w:r>
+        <w:t xml:space="preserve"> (Clean) Coding.</w:t>
       </w:r>
     </w:p>
     <w:p>
@@ -4161,25 +4209,98 @@
           <w:sz w:val="56"/>
           <w:szCs w:val="56"/>
         </w:rPr>
+        <w:lastRenderedPageBreak/>
+        <w:t>Folie 1</w:t>
+      </w:r>
+      <w:r>
+        <w:rPr>
+          <w:sz w:val="56"/>
+          <w:szCs w:val="56"/>
+        </w:rPr>
+        <w:t>3</w:t>
+      </w:r>
+      <w:r>
+        <w:rPr>
+          <w:sz w:val="56"/>
+          <w:szCs w:val="56"/>
+        </w:rPr>
+        <w:t>.</w:t>
+      </w:r>
+    </w:p>
+    <w:p>
+      <w:r>
+        <w:t>Sowas wird durch Pair Program</w:t>
+      </w:r>
+      <w:r>
+        <w:t>ing auch nicht mehr so oft passieren.</w:t>
+      </w:r>
+    </w:p>
+    <w:p>
+      <w:pPr>
+        <w:rPr>
+          <w:sz w:val="56"/>
+          <w:szCs w:val="56"/>
+        </w:rPr>
+      </w:pPr>
+      <w:r>
+        <w:rPr>
+          <w:sz w:val="56"/>
+          <w:szCs w:val="56"/>
+        </w:rPr>
         <w:t>Folie 13 Lösung.</w:t>
       </w:r>
     </w:p>
     <w:p>
       <w:r>
-        <w:t xml:space="preserve">Das UML Diagramm dazu Zeigen und erwähnen, dass die Klasse groß geworden ist und zusätzlich sehr viele statischen Methoden beinhaltet, die sehr hohe Kopplung mit sich nachziehen. Noch besser wäre es, wenn die Klasse Bank gar keine Ausgaben beinhaltet und die Ausgaben lediglich mittels einer zusätzlichen Klasse „ReportAmount“ gemacht werden siehe Single Responsability Principle. </w:t>
-      </w:r>
-    </w:p>
-    <w:p>
-      <w:r>
-        <w:t>Bei meiner Lösung sind die Files, die ich erstellt habe Pascal Case.</w:t>
-      </w:r>
-    </w:p>
-    <w:p>
-      <w:r>
-        <w:rPr>
-          <w:color w:val="ED7D31" w:themeColor="accent2"/>
-        </w:rPr>
-        <w:t>Zeige meine Implementierung der Bank Klasse. Wichtig Console ist eine statische Klasse. Statische Klassen sollten nach Möglichkeit gemieden werden. In dem Kapitel SOLID werde ich euch eine bessere Implementierung zeigen!</w:t>
+        <w:t xml:space="preserve">Noch besser wäre es, wenn die Klasse Bank gar keine Ausgaben beinhaltet und die Ausgaben lediglich </w:t>
+      </w:r>
+      <w:r>
+        <w:t xml:space="preserve">in dafür vorgesehene </w:t>
+      </w:r>
+      <w:r>
+        <w:t>Klasse</w:t>
+      </w:r>
+      <w:r>
+        <w:t>n</w:t>
+      </w:r>
+      <w:r>
+        <w:t xml:space="preserve"> „</w:t>
+      </w:r>
+      <w:r>
+        <w:t>Console</w:t>
+      </w:r>
+      <w:r>
+        <w:t>“</w:t>
+      </w:r>
+      <w:r>
+        <w:t xml:space="preserve"> und </w:t>
+      </w:r>
+      <w:r>
+        <w:t>“</w:t>
+      </w:r>
+      <w:r>
+        <w:t>Disk“</w:t>
+      </w:r>
+      <w:r>
+        <w:t xml:space="preserve"> </w:t>
+      </w:r>
+      <w:r>
+        <w:t xml:space="preserve">ausgelagert </w:t>
+      </w:r>
+      <w:r>
+        <w:t xml:space="preserve">werden </w:t>
+      </w:r>
+      <w:r>
+        <w:t>(</w:t>
+      </w:r>
+      <w:r>
+        <w:t>siehe Single Responsability Principle</w:t>
+      </w:r>
+      <w:r>
+        <w:t>)</w:t>
+      </w:r>
+      <w:r>
+        <w:t xml:space="preserve">. </w:t>
       </w:r>
     </w:p>
     <w:p>
@@ -4238,27 +4359,41 @@
           <w:sz w:val="56"/>
           <w:szCs w:val="56"/>
         </w:rPr>
-        <w:t>Folie 15.</w:t>
-      </w:r>
-    </w:p>
-    <w:p>
-      <w:r>
-        <w:t xml:space="preserve">Wir machen es meistens nicht willentlich komplex, es passiert meistens unbewusst während wir eine Aufgabe lösen, dass die Dinge komplex werden. Wenn es dann endlich funktioniert wollen wir es nicht mehr ändern, weil wir Angst haben, das nach dem Umbau was kaputt geht. Wenn wir Unit Tests hätten, hätten wir kein Problem mehr. TDD hilft umso mehr, da hier die Tests zuerst geschrieben werden danach der Source Code. Somit sind Änderungen bzw. Refaktoring-Maßnahmen nicht mehr so tragisch. </w:t>
-      </w:r>
-    </w:p>
-    <w:p>
-      <w:pPr>
+        <w:t>Folie 16</w:t>
+      </w:r>
+      <w:r>
         <w:rPr>
           <w:sz w:val="56"/>
           <w:szCs w:val="56"/>
         </w:rPr>
-      </w:pPr>
-      <w:r>
+        <w:t>.</w:t>
+      </w:r>
+    </w:p>
+    <w:p>
+      <w:r>
+        <w:t xml:space="preserve">Wir machen es meistens nicht willentlich komplex, es passiert meistens unbewusst während wir eine Aufgabe lösen, dass die Dinge komplex werden. Wenn es dann endlich funktioniert wollen wir es nicht mehr ändern, weil wir Angst haben, das nach dem Umbau was kaputt geht. Wenn wir Unit Tests hätten, hätten wir kein Problem mehr. TDD hilft umso mehr, da hier die Tests zuerst geschrieben werden danach der Source Code. Somit sind Änderungen bzw. Refaktoring-Maßnahmen nicht mehr so tragisch. </w:t>
+      </w:r>
+    </w:p>
+    <w:p>
+      <w:pPr>
         <w:rPr>
           <w:sz w:val="56"/>
           <w:szCs w:val="56"/>
         </w:rPr>
-        <w:t>Folie 17.</w:t>
+      </w:pPr>
+      <w:r>
+        <w:rPr>
+          <w:sz w:val="56"/>
+          <w:szCs w:val="56"/>
+        </w:rPr>
+        <w:t>Folie 18</w:t>
+      </w:r>
+      <w:r>
+        <w:rPr>
+          <w:sz w:val="56"/>
+          <w:szCs w:val="56"/>
+        </w:rPr>
+        <w:t>.</w:t>
       </w:r>
     </w:p>
     <w:p>
@@ -4367,7 +4502,6 @@
         <w:rPr>
           <w:color w:val="538135" w:themeColor="accent6" w:themeShade="BF"/>
         </w:rPr>
-        <w:lastRenderedPageBreak/>
         <w:t>Eine Funktion soll nur eine Sache machen.</w:t>
       </w:r>
     </w:p>
@@ -4390,6 +4524,7 @@
           <w:color w:val="7030A0"/>
           <w:sz w:val="32"/>
         </w:rPr>
+        <w:lastRenderedPageBreak/>
         <w:t>Gelassener reden!!!</w:t>
       </w:r>
     </w:p>
@@ -4464,7 +4599,7 @@
         </w:rPr>
         <w:t xml:space="preserve">class </w:t>
       </w:r>
-      <w:bookmarkStart w:id="1" w:name="__DdeLink__631_415556418"/>
+      <w:bookmarkStart w:id="0" w:name="__DdeLink__631_415556418"/>
       <w:r>
         <w:rPr>
           <w:rFonts w:ascii="Courier New" w:eastAsia="Times New Roman" w:hAnsi="Courier New" w:cs="Courier New"/>
@@ -4512,7 +4647,7 @@
         </w:rPr>
         <w:t xml:space="preserve">      public Booking book (Customer aCustomer, boolean isPremium)</w:t>
       </w:r>
-      <w:bookmarkEnd w:id="1"/>
+      <w:bookmarkEnd w:id="0"/>
       <w:r>
         <w:rPr>
           <w:rFonts w:ascii="Courier New" w:eastAsia="Times New Roman" w:hAnsi="Courier New" w:cs="Courier New"/>
@@ -4643,7 +4778,7 @@
         </w:rPr>
         <w:t xml:space="preserve">      </w:t>
       </w:r>
-      <w:bookmarkStart w:id="2" w:name="__DdeLink__633_415556418"/>
+      <w:bookmarkStart w:id="1" w:name="__DdeLink__633_415556418"/>
       <w:r>
         <w:rPr>
           <w:rFonts w:ascii="Courier New" w:eastAsia="Times New Roman" w:hAnsi="Courier New" w:cs="Courier New"/>
@@ -4652,7 +4787,7 @@
         </w:rPr>
         <w:t>public Booking premiumBook(Customer aCustomer) {...}</w:t>
       </w:r>
-      <w:bookmarkEnd w:id="2"/>
+      <w:bookmarkEnd w:id="1"/>
     </w:p>
     <w:p>
       <w:pPr>
@@ -4777,177 +4912,7 @@
     </w:p>
     <w:p>
       <w:r>
-        <w:t>Bei der Solution wäre folgendes besser gewesen.</w:t>
-      </w:r>
-    </w:p>
-    <w:p>
-      <w:pPr>
-        <w:rPr>
-          <w:rFonts w:ascii="Consolas" w:hAnsi="Consolas" w:cs="Consolas"/>
-          <w:color w:val="008000"/>
-          <w:sz w:val="19"/>
-          <w:szCs w:val="19"/>
-          <w:lang w:val="en-US"/>
-        </w:rPr>
-      </w:pPr>
-      <w:r>
-        <w:rPr>
-          <w:rFonts w:ascii="Consolas" w:hAnsi="Consolas" w:cs="Consolas"/>
-          <w:color w:val="008000"/>
-          <w:sz w:val="19"/>
-          <w:szCs w:val="19"/>
-          <w:lang w:val="en-US"/>
-        </w:rPr>
-        <w:t>Zeile 10 // static const unsigned char day_info[2][12] = {</w:t>
-      </w:r>
-    </w:p>
-    <w:p>
-      <w:pPr>
-        <w:rPr>
-          <w:rFonts w:ascii="Consolas" w:hAnsi="Consolas" w:cs="Consolas"/>
-          <w:color w:val="008000"/>
-          <w:sz w:val="19"/>
-          <w:szCs w:val="19"/>
-          <w:lang w:val="en-US"/>
-        </w:rPr>
-      </w:pPr>
-      <w:r>
-        <w:rPr>
-          <w:rFonts w:ascii="Consolas" w:hAnsi="Consolas" w:cs="Consolas"/>
-          <w:color w:val="008000"/>
-          <w:sz w:val="19"/>
-          <w:szCs w:val="19"/>
-          <w:lang w:val="en-US"/>
-        </w:rPr>
-        <w:t xml:space="preserve">    // v----- avoid subtracting 1 from `month` parameter   </w:t>
-      </w:r>
-    </w:p>
-    <w:p>
-      <w:pPr>
-        <w:rPr>
-          <w:rFonts w:ascii="Consolas" w:hAnsi="Consolas" w:cs="Consolas"/>
-          <w:color w:val="008000"/>
-          <w:sz w:val="19"/>
-          <w:szCs w:val="19"/>
-          <w:lang w:val="en-US"/>
-        </w:rPr>
-      </w:pPr>
-      <w:r>
-        <w:rPr>
-          <w:rFonts w:ascii="Consolas" w:hAnsi="Consolas" w:cs="Consolas"/>
-          <w:color w:val="008000"/>
-          <w:sz w:val="19"/>
-          <w:szCs w:val="19"/>
-          <w:lang w:val="en-US"/>
-        </w:rPr>
-        <w:t xml:space="preserve">      {0, 31, 28, 31, 30, 31, 30, 31, 31, 30, 31, 30, 31}, // ordinary and</w:t>
-      </w:r>
-    </w:p>
-    <w:p>
-      <w:pPr>
-        <w:rPr>
-          <w:rFonts w:ascii="Consolas" w:hAnsi="Consolas" w:cs="Consolas"/>
-          <w:color w:val="008000"/>
-          <w:sz w:val="19"/>
-          <w:szCs w:val="19"/>
-          <w:lang w:val="en-US"/>
-        </w:rPr>
-      </w:pPr>
-      <w:r>
-        <w:rPr>
-          <w:rFonts w:ascii="Consolas" w:hAnsi="Consolas" w:cs="Consolas"/>
-          <w:color w:val="008000"/>
-          <w:sz w:val="19"/>
-          <w:szCs w:val="19"/>
-          <w:lang w:val="en-US"/>
-        </w:rPr>
-        <w:t xml:space="preserve">      {0, 31, 29, 31, 30, 31, 30, 31, 31, 30, 31, 30, 31}  // &lt;==LEAP year</w:t>
-      </w:r>
-    </w:p>
-    <w:p>
-      <w:pPr>
-        <w:rPr>
-          <w:rFonts w:ascii="Consolas" w:hAnsi="Consolas" w:cs="Consolas"/>
-          <w:color w:val="008000"/>
-          <w:sz w:val="19"/>
-          <w:szCs w:val="19"/>
-          <w:lang w:val="en-US"/>
-        </w:rPr>
-      </w:pPr>
-      <w:r>
-        <w:rPr>
-          <w:rFonts w:ascii="Consolas" w:hAnsi="Consolas" w:cs="Consolas"/>
-          <w:color w:val="008000"/>
-          <w:sz w:val="19"/>
-          <w:szCs w:val="19"/>
-          <w:lang w:val="en-US"/>
-        </w:rPr>
-        <w:t xml:space="preserve">  };//        ^^--------------------- only difference is here (in February)</w:t>
-      </w:r>
-    </w:p>
-    <w:p>
-      <w:pPr>
-        <w:rPr>
-          <w:rFonts w:ascii="Consolas" w:hAnsi="Consolas" w:cs="Consolas"/>
-          <w:color w:val="008000"/>
-          <w:sz w:val="19"/>
-          <w:szCs w:val="19"/>
-          <w:lang w:val="en-US"/>
-        </w:rPr>
-      </w:pPr>
-    </w:p>
-    <w:p>
-      <w:pPr>
-        <w:rPr>
-          <w:rFonts w:ascii="Consolas" w:hAnsi="Consolas" w:cs="Consolas"/>
-          <w:color w:val="008000"/>
-          <w:sz w:val="19"/>
-          <w:szCs w:val="19"/>
-          <w:lang w:val="en-US"/>
-        </w:rPr>
-      </w:pPr>
-      <w:r>
-        <w:rPr>
-          <w:rFonts w:ascii="Consolas" w:hAnsi="Consolas" w:cs="Consolas"/>
-          <w:color w:val="008000"/>
-          <w:sz w:val="19"/>
-          <w:szCs w:val="19"/>
-          <w:lang w:val="en-US"/>
-        </w:rPr>
-        <w:t>return day_info_leap_year[is_leap_year][month];</w:t>
-      </w:r>
-    </w:p>
-    <w:p>
-      <w:pPr>
-        <w:rPr>
-          <w:rFonts w:ascii="Consolas" w:hAnsi="Consolas" w:cs="Consolas"/>
-          <w:color w:val="008000"/>
-          <w:sz w:val="19"/>
-          <w:szCs w:val="19"/>
-          <w:lang w:val="en-US"/>
-        </w:rPr>
-      </w:pPr>
-    </w:p>
-    <w:p>
-      <w:r>
         <w:t>Bei der Kiss MyTries Lösung mit Klassen ist cool.</w:t>
-      </w:r>
-    </w:p>
-    <w:p>
-      <w:pPr>
-        <w:rPr>
-          <w:b/>
-          <w:sz w:val="28"/>
-          <w:szCs w:val="28"/>
-        </w:rPr>
-      </w:pPr>
-      <w:r>
-        <w:rPr>
-          <w:b/>
-          <w:sz w:val="28"/>
-          <w:szCs w:val="28"/>
-        </w:rPr>
-        <w:t>Folie 20.</w:t>
       </w:r>
     </w:p>
     <w:p>
@@ -4959,37 +4924,24 @@
         <w:t>Gelassener reden!!!</w:t>
       </w:r>
     </w:p>
-    <w:p>
-      <w:r>
-        <w:t>Dabei sollten die Public Sachen oben stehen.</w:t>
-      </w:r>
-      <w:r>
-        <w:t xml:space="preserve"> Stichwort Journalismus. Derjenige der die Klasse verwenden möchte interessiert sich für die Publics.</w:t>
-      </w:r>
-    </w:p>
-    <w:p>
-      <w:r>
-        <w:t>Möglichst</w:t>
-      </w:r>
-      <w:r>
-        <w:t xml:space="preserve"> wenig </w:t>
-      </w:r>
-      <w:r>
-        <w:t>I</w:t>
-      </w:r>
-      <w:r>
-        <w:t>nfo</w:t>
-      </w:r>
-      <w:r>
-        <w:t>rmation</w:t>
-      </w:r>
-      <w:r>
-        <w:t xml:space="preserve"> preisgeben</w:t>
-      </w:r>
-      <w:r>
-        <w:t xml:space="preserve">, wie die Klassen innen drin Ihre Arbeit verrichten. </w:t>
-      </w:r>
-    </w:p>
+    <w:p/>
+    <w:p>
+      <w:pPr>
+        <w:pStyle w:val="berschrift1"/>
+        <w:rPr>
+          <w:sz w:val="72"/>
+          <w:szCs w:val="72"/>
+        </w:rPr>
+      </w:pPr>
+      <w:r>
+        <w:rPr>
+          <w:sz w:val="72"/>
+          <w:szCs w:val="72"/>
+        </w:rPr>
+        <w:t>Kapitel 3 SOLID</w:t>
+      </w:r>
+    </w:p>
+    <w:p/>
     <w:p>
       <w:pPr>
         <w:rPr>
@@ -5004,31 +4956,51 @@
           <w:sz w:val="28"/>
           <w:szCs w:val="28"/>
         </w:rPr>
-        <w:t>Folie 21.</w:t>
-      </w:r>
-    </w:p>
-    <w:p>
-      <w:r>
-        <w:t xml:space="preserve">SetData oder GetData sind keine besonders gute Namen besser wäre zu beschreiben was das Vorhaben der Methode ist “Tell don’t Ask” darüber reden wir aber noch.  </w:t>
-      </w:r>
-    </w:p>
-    <w:p/>
+        <w:t>Folie 3</w:t>
+      </w:r>
+    </w:p>
+    <w:p>
+      <w:r>
+        <w:rPr>
+          <w:color w:val="7030A0"/>
+          <w:sz w:val="32"/>
+        </w:rPr>
+        <w:t>Gelassener reden!!!</w:t>
+      </w:r>
+    </w:p>
+    <w:p>
+      <w:r>
+        <w:lastRenderedPageBreak/>
+        <w:t>Siehe Bilder Ordner z.B. das Bild „bridge-pattern“ und das SOLID Bild.</w:t>
+      </w:r>
+    </w:p>
+    <w:p>
+      <w:pPr>
+        <w:rPr>
+          <w:color w:val="538135" w:themeColor="accent6" w:themeShade="BF"/>
+        </w:rPr>
+      </w:pPr>
+      <w:r>
+        <w:rPr>
+          <w:color w:val="538135" w:themeColor="accent6" w:themeShade="BF"/>
+        </w:rPr>
+        <w:t>Hier ist eine interessante Art und Weise das SRP darzustellen.</w:t>
+      </w:r>
+    </w:p>
     <w:p>
       <w:pPr>
         <w:pStyle w:val="berschrift1"/>
         <w:rPr>
           <w:sz w:val="56"/>
           <w:szCs w:val="56"/>
-          <w:lang w:val="en-US"/>
         </w:rPr>
       </w:pPr>
       <w:r>
         <w:rPr>
           <w:sz w:val="56"/>
           <w:szCs w:val="56"/>
-          <w:lang w:val="en-US"/>
-        </w:rPr>
-        <w:t>2.4 Programming to an Interface</w:t>
+        </w:rPr>
+        <w:t>3.1 Single Responsibility Principle</w:t>
       </w:r>
     </w:p>
     <w:p>
@@ -5037,7 +5009,6 @@
           <w:b/>
           <w:sz w:val="28"/>
           <w:szCs w:val="28"/>
-          <w:lang w:val="en-US"/>
         </w:rPr>
       </w:pPr>
       <w:r>
@@ -5045,44 +5016,13 @@
           <w:b/>
           <w:sz w:val="28"/>
           <w:szCs w:val="28"/>
-          <w:lang w:val="en-US"/>
-        </w:rPr>
-        <w:t>Folie 23.</w:t>
-      </w:r>
-    </w:p>
-    <w:p>
-      <w:r>
-        <w:t>Man sollte nur Funktionen</w:t>
-      </w:r>
-      <w:r>
-        <w:t xml:space="preserve"> </w:t>
-      </w:r>
-      <w:r>
-        <w:t>im Header prototypisieren, wenn diese wirklich von einer externen Translation Unit gebraucht werden</w:t>
-      </w:r>
-      <w:r>
-        <w:t xml:space="preserve">. </w:t>
-      </w:r>
-      <w:r>
-        <w:t>Alle anderen Funktionen sollten static (private) sein</w:t>
-      </w:r>
-      <w:r>
-        <w:t>.</w:t>
-      </w:r>
-    </w:p>
-    <w:p>
-      <w:pPr>
-        <w:rPr>
-          <w:sz w:val="24"/>
-          <w:szCs w:val="24"/>
-        </w:rPr>
-      </w:pPr>
-      <w:r>
-        <w:rPr>
-          <w:sz w:val="24"/>
-          <w:szCs w:val="24"/>
-        </w:rPr>
-        <w:t>Zu diesem Thema hört ihr noch mehr im Kapitel SOLID.</w:t>
+        </w:rPr>
+        <w:t>Folie 5</w:t>
+      </w:r>
+    </w:p>
+    <w:p>
+      <w:r>
+        <w:t>Besprechung nach der Übung:</w:t>
       </w:r>
     </w:p>
     <w:p>
@@ -5093,91 +5033,50 @@
           <w:szCs w:val="28"/>
         </w:rPr>
       </w:pPr>
-      <w:r>
+      <w:bookmarkStart w:id="2" w:name="_GoBack"/>
+      <w:r>
+        <w:t xml:space="preserve">Im Moment werden die Ausgaben in das logfile.txt gespeichert. Achten Sie speziell drauf wie viele Aufgaben </w:t>
+      </w:r>
+      <w:r>
+        <w:t>jede</w:t>
+      </w:r>
+      <w:r>
+        <w:t xml:space="preserve"> Klasse übernimmt. Eine Klasse soll nur einen Grund zur Änderung haben.</w:t>
+      </w:r>
+    </w:p>
+    <w:p>
+      <w:pPr>
         <w:rPr>
           <w:b/>
           <w:sz w:val="28"/>
           <w:szCs w:val="28"/>
         </w:rPr>
-        <w:t>Folie 24.</w:t>
-      </w:r>
-    </w:p>
-    <w:p>
-      <w:pPr>
-        <w:rPr>
-          <w:color w:val="FF0000"/>
-        </w:rPr>
-      </w:pPr>
-      <w:r>
-        <w:rPr>
-          <w:color w:val="FF0000"/>
-        </w:rPr>
-        <w:t>Frage:  Was fällt euch bei der Interface Methode hier auf?</w:t>
-      </w:r>
-    </w:p>
-    <w:p>
-      <w:pPr>
-        <w:rPr>
-          <w:color w:val="538135" w:themeColor="accent6" w:themeShade="BF"/>
-        </w:rPr>
-      </w:pPr>
-      <w:r>
-        <w:rPr>
-          <w:color w:val="538135" w:themeColor="accent6" w:themeShade="BF"/>
-        </w:rPr>
-        <w:t xml:space="preserve">Antwort: Es wäre sauberer einen ostream zu übergeben statt ofstream. Das gehört in die konkrete Implementierung. Ein File kann auch mittels fopen geöffnet und beschrieben werden. </w:t>
-      </w:r>
-    </w:p>
-    <w:p>
-      <w:pPr>
-        <w:rPr>
-          <w:color w:val="7030A0"/>
-          <w:sz w:val="32"/>
-        </w:rPr>
-      </w:pPr>
-    </w:p>
-    <w:p>
-      <w:r>
-        <w:rPr>
-          <w:color w:val="7030A0"/>
-          <w:sz w:val="32"/>
-        </w:rPr>
-        <w:t>Gelassener reden!!!</w:t>
-      </w:r>
-    </w:p>
-    <w:p>
-      <w:pPr>
-        <w:pStyle w:val="berschrift1"/>
-        <w:rPr>
-          <w:sz w:val="56"/>
-          <w:szCs w:val="56"/>
-        </w:rPr>
-      </w:pPr>
-      <w:r>
-        <w:rPr>
-          <w:sz w:val="56"/>
-          <w:szCs w:val="56"/>
-        </w:rPr>
-        <w:t>2.6 Vorsicht vor Optimierungen</w:t>
-      </w:r>
-    </w:p>
-    <w:p>
-      <w:pPr>
-        <w:rPr>
-          <w:color w:val="FF0000"/>
-        </w:rPr>
-      </w:pPr>
-      <w:r>
-        <w:rPr>
-          <w:color w:val="FF0000"/>
-        </w:rPr>
-        <w:t xml:space="preserve">Frage:  Wie könnte man den Kode </w:t>
-      </w:r>
-      <w:r>
+      </w:pPr>
+      <w:r>
+        <w:t xml:space="preserve">Stellt euch vor ein Bankmitarbeiter hätte einen Verbesserungsvorschlag, der die Einwirkung in die Klasse „Account“ nach sich zieht und ein weiterer Vorschlag käme vom Kunden, der eine Verbesserung zum Thema Ausgabe hätte z.B. zur Formatierung. Die Klasse „Account“ müsste somit 2. Mal angepasst werden, da 2. völlig unterschiedliche Anforderungen sich ändern und jede Änderung kann bekanntlich zu Buggs führen. Das Single Responsebility Prinzip verhindert das verschiedene Requirements </w:t>
+      </w:r>
+      <w:r>
+        <w:t>Eingriffe</w:t>
+      </w:r>
+      <w:r>
+        <w:t xml:space="preserve"> in die gleiche Klasse bedeuten –&gt; nur eine Verantwortlichkeit.</w:t>
+      </w:r>
+    </w:p>
+    <w:bookmarkEnd w:id="2"/>
+    <w:p>
+      <w:pPr>
         <w:rPr>
           <w:b/>
-        </w:rPr>
-        <w:t>Folie 38.</w:t>
+          <w:sz w:val="28"/>
+          <w:szCs w:val="28"/>
+        </w:rPr>
+      </w:pPr>
+      <w:r>
+        <w:rPr>
+          <w:sz w:val="28"/>
+          <w:szCs w:val="28"/>
+        </w:rPr>
+        <w:t xml:space="preserve">Zu </w:t>
       </w:r>
       <w:r>
         <w:rPr>
@@ -5185,307 +5084,13 @@
           <w:sz w:val="28"/>
           <w:szCs w:val="28"/>
         </w:rPr>
-        <w:t xml:space="preserve"> </w:t>
-      </w:r>
-      <w:r>
-        <w:rPr>
-          <w:color w:val="FF0000"/>
-          <w:sz w:val="28"/>
-          <w:szCs w:val="28"/>
-        </w:rPr>
-        <w:t>und</w:t>
-      </w:r>
-      <w:r>
+        <w:t>Folie 9.</w:t>
+      </w:r>
+    </w:p>
+    <w:p>
+      <w:pPr>
         <w:rPr>
           <w:b/>
-          <w:color w:val="FF0000"/>
-          <w:sz w:val="28"/>
-          <w:szCs w:val="28"/>
-        </w:rPr>
-        <w:t xml:space="preserve"> </w:t>
-      </w:r>
-      <w:r>
-        <w:rPr>
-          <w:b/>
-        </w:rPr>
-        <w:t xml:space="preserve">39. </w:t>
-      </w:r>
-      <w:r>
-        <w:rPr>
-          <w:color w:val="FF0000"/>
-        </w:rPr>
-        <w:t>noch</w:t>
-      </w:r>
-      <w:r>
-        <w:t xml:space="preserve"> </w:t>
-      </w:r>
-      <w:r>
-        <w:rPr>
-          <w:color w:val="FF0000"/>
-        </w:rPr>
-        <w:t xml:space="preserve">schöner bzw. einfacher gestalten? </w:t>
-      </w:r>
-    </w:p>
-    <w:p>
-      <w:pPr>
-        <w:rPr>
-          <w:color w:val="538135" w:themeColor="accent6" w:themeShade="BF"/>
-        </w:rPr>
-      </w:pPr>
-      <w:r>
-        <w:rPr>
-          <w:color w:val="538135" w:themeColor="accent6" w:themeShade="BF"/>
-        </w:rPr>
-        <w:t xml:space="preserve">Antwort: Indem man die Methoden NoAccount(), OneAccount() und MultipleAccounts() in separate Kindklassen auslagert. </w:t>
-      </w:r>
-      <w:r>
-        <w:rPr>
-          <w:color w:val="538135" w:themeColor="accent6" w:themeShade="BF"/>
-        </w:rPr>
-        <w:t xml:space="preserve">Und die entsprechende Klasse dann in einer Factory erzeugt (siehe </w:t>
-      </w:r>
-      <w:r>
-        <w:rPr>
-          <w:color w:val="538135" w:themeColor="accent6" w:themeShade="BF"/>
-        </w:rPr>
-        <w:t>(Astract) Factory Pattern</w:t>
-      </w:r>
-      <w:r>
-        <w:rPr>
-          <w:color w:val="538135" w:themeColor="accent6" w:themeShade="BF"/>
-        </w:rPr>
-        <w:t xml:space="preserve">) </w:t>
-      </w:r>
-    </w:p>
-    <w:p>
-      <w:pPr>
-        <w:pStyle w:val="berschrift1"/>
-        <w:rPr>
-          <w:sz w:val="56"/>
-          <w:szCs w:val="56"/>
-          <w:lang w:val="en-US"/>
-        </w:rPr>
-      </w:pPr>
-      <w:r>
-        <w:rPr>
-          <w:sz w:val="56"/>
-          <w:szCs w:val="56"/>
-          <w:lang w:val="en-US"/>
-        </w:rPr>
-        <w:lastRenderedPageBreak/>
-        <w:t>2.7 Principle of least surprise</w:t>
-      </w:r>
-    </w:p>
-    <w:p>
-      <w:pPr>
-        <w:rPr>
-          <w:b/>
-          <w:sz w:val="28"/>
-          <w:szCs w:val="28"/>
-          <w:lang w:val="en-US"/>
-        </w:rPr>
-      </w:pPr>
-      <w:r>
-        <w:rPr>
-          <w:b/>
-          <w:sz w:val="28"/>
-          <w:szCs w:val="28"/>
-          <w:lang w:val="en-US"/>
-        </w:rPr>
-        <w:t>Folie 43.</w:t>
-      </w:r>
-    </w:p>
-    <w:p>
-      <w:r>
-        <w:t>Oder ein Überladener Operator „+“ der eine „-“ Operation auslöst.</w:t>
-      </w:r>
-    </w:p>
-    <w:p/>
-    <w:p>
-      <w:pPr>
-        <w:pStyle w:val="berschrift1"/>
-        <w:rPr>
-          <w:sz w:val="72"/>
-          <w:szCs w:val="72"/>
-        </w:rPr>
-      </w:pPr>
-      <w:r>
-        <w:rPr>
-          <w:sz w:val="72"/>
-          <w:szCs w:val="72"/>
-        </w:rPr>
-        <w:t>Kapitel 3 SOLID</w:t>
-      </w:r>
-    </w:p>
-    <w:p/>
-    <w:p>
-      <w:pPr>
-        <w:rPr>
-          <w:b/>
-          <w:sz w:val="28"/>
-          <w:szCs w:val="28"/>
-        </w:rPr>
-      </w:pPr>
-      <w:r>
-        <w:rPr>
-          <w:b/>
-          <w:sz w:val="28"/>
-          <w:szCs w:val="28"/>
-        </w:rPr>
-        <w:t>Folie 3</w:t>
-      </w:r>
-    </w:p>
-    <w:p>
-      <w:r>
-        <w:rPr>
-          <w:color w:val="7030A0"/>
-          <w:sz w:val="32"/>
-        </w:rPr>
-        <w:t>Gelassener reden!!!</w:t>
-      </w:r>
-    </w:p>
-    <w:p>
-      <w:r>
-        <w:t>Siehe Bilder Ordner z.B. das Bild „bridge-pattern“ und das SOLID Bild.</w:t>
-      </w:r>
-    </w:p>
-    <w:p>
-      <w:pPr>
-        <w:rPr>
-          <w:color w:val="538135" w:themeColor="accent6" w:themeShade="BF"/>
-        </w:rPr>
-      </w:pPr>
-      <w:r>
-        <w:rPr>
-          <w:color w:val="538135" w:themeColor="accent6" w:themeShade="BF"/>
-        </w:rPr>
-        <w:t>Hier ist eine interessante Art und Weise das SRP darzustellen.</w:t>
-      </w:r>
-    </w:p>
-    <w:p>
-      <w:pPr>
-        <w:pStyle w:val="berschrift1"/>
-        <w:rPr>
-          <w:sz w:val="56"/>
-          <w:szCs w:val="56"/>
-        </w:rPr>
-      </w:pPr>
-      <w:r>
-        <w:rPr>
-          <w:sz w:val="56"/>
-          <w:szCs w:val="56"/>
-        </w:rPr>
-        <w:t>3.1 Single Responsibility Principle</w:t>
-      </w:r>
-    </w:p>
-    <w:p>
-      <w:pPr>
-        <w:rPr>
-          <w:b/>
-          <w:sz w:val="28"/>
-          <w:szCs w:val="28"/>
-        </w:rPr>
-      </w:pPr>
-      <w:r>
-        <w:rPr>
-          <w:b/>
-          <w:sz w:val="28"/>
-          <w:szCs w:val="28"/>
-        </w:rPr>
-        <w:t>Folie 4</w:t>
-      </w:r>
-    </w:p>
-    <w:p>
-      <w:r>
-        <w:t>Siehe Bilder zu „SRP“ kommen später.</w:t>
-      </w:r>
-    </w:p>
-    <w:p>
-      <w:pPr>
-        <w:rPr>
-          <w:b/>
-          <w:sz w:val="28"/>
-          <w:szCs w:val="28"/>
-        </w:rPr>
-      </w:pPr>
-      <w:r>
-        <w:rPr>
-          <w:b/>
-          <w:sz w:val="28"/>
-          <w:szCs w:val="28"/>
-        </w:rPr>
-        <w:t>Folie 5</w:t>
-      </w:r>
-    </w:p>
-    <w:p>
-      <w:r>
-        <w:t>Besprechung nach der Übung:</w:t>
-      </w:r>
-    </w:p>
-    <w:p>
-      <w:pPr>
-        <w:rPr>
-          <w:b/>
-          <w:sz w:val="28"/>
-          <w:szCs w:val="28"/>
-        </w:rPr>
-      </w:pPr>
-      <w:r>
-        <w:t xml:space="preserve">Im Moment werden die Ausgaben in das logfile.txt gespeichert. Achten Sie speziell drauf wie viele Aufgaben </w:t>
-      </w:r>
-      <w:r>
-        <w:t>jede</w:t>
-      </w:r>
-      <w:r>
-        <w:t xml:space="preserve"> Klasse übernimmt. Eine Klasse soll nur einen Grund zur Änderung haben.</w:t>
-      </w:r>
-    </w:p>
-    <w:p>
-      <w:pPr>
-        <w:rPr>
-          <w:b/>
-          <w:sz w:val="28"/>
-          <w:szCs w:val="28"/>
-        </w:rPr>
-      </w:pPr>
-      <w:r>
-        <w:t xml:space="preserve">Stellt euch vor ein Bankmitarbeiter hätte einen Verbesserungsvorschlag, der die Einwirkung in die Klasse „Account“ nach sich zieht und ein weiterer Vorschlag käme vom Kunden, der eine Verbesserung zum Thema Ausgabe hätte z.B. zur Formatierung. Die Klasse „Account“ müsste somit 2. Mal angepasst werden, da 2. völlig unterschiedliche Anforderungen sich ändern und jede Änderung kann bekanntlich zu Buggs führen. Das Single Responsebility Prinzip verhindert das verschiedene Requirements </w:t>
-      </w:r>
-      <w:r>
-        <w:t>Eingriffe</w:t>
-      </w:r>
-      <w:r>
-        <w:t xml:space="preserve"> in die gleiche Klasse bedeuten –&gt; nur eine Verantwortlichkeit.</w:t>
-      </w:r>
-    </w:p>
-    <w:p>
-      <w:pPr>
-        <w:rPr>
-          <w:b/>
-          <w:sz w:val="28"/>
-          <w:szCs w:val="28"/>
-        </w:rPr>
-      </w:pPr>
-      <w:r>
-        <w:rPr>
-          <w:sz w:val="28"/>
-          <w:szCs w:val="28"/>
-        </w:rPr>
-        <w:t xml:space="preserve">Zu </w:t>
-      </w:r>
-      <w:r>
-        <w:rPr>
-          <w:b/>
-          <w:sz w:val="28"/>
-          <w:szCs w:val="28"/>
-        </w:rPr>
-        <w:t>Folie 9.</w:t>
-      </w:r>
-    </w:p>
-    <w:p>
-      <w:pPr>
-        <w:rPr>
-          <w:b/>
           <w:sz w:val="28"/>
           <w:szCs w:val="28"/>
         </w:rPr>
@@ -5519,7 +5124,6 @@
         <w:rPr>
           <w:color w:val="FF0000"/>
         </w:rPr>
-        <w:lastRenderedPageBreak/>
         <w:t>Vielleicht gibt es bessere Beispiele!!!</w:t>
       </w:r>
     </w:p>
@@ -5908,6 +5512,7 @@
           <w:color w:val="7030A0"/>
           <w:sz w:val="32"/>
         </w:rPr>
+        <w:lastRenderedPageBreak/>
         <w:t>Gelassener reden!!!</w:t>
       </w:r>
     </w:p>
@@ -6092,7 +5697,6 @@
     </w:p>
     <w:p>
       <w:r>
-        <w:lastRenderedPageBreak/>
         <w:t>Das ist keine gescheite Lösung, da hier nur die Methoden Deposit und CalculateInterest über das Interface IAccount erreicht werden. Um die Methoden Withdraw und SetOverdraft zu erreichen, muss über das die Klasse SpecialAccount gegangen werden.</w:t>
       </w:r>
     </w:p>
@@ -6224,6 +5828,7 @@
           <w:sz w:val="28"/>
           <w:szCs w:val="28"/>
         </w:rPr>
+        <w:lastRenderedPageBreak/>
         <w:t xml:space="preserve">Zu </w:t>
       </w:r>
       <w:r>
@@ -6405,7 +6010,6 @@
         <w:rPr>
           <w:color w:val="70AD47" w:themeColor="accent6"/>
         </w:rPr>
-        <w:lastRenderedPageBreak/>
         <w:t>SRP, eine Klasse sollte nur eine Sache machen. Denken Sie an die unterschiedlichen Personen, die Änderungen auf verschiedenen Ebenen Ihrer Software vollziehen möchten.</w:t>
       </w:r>
     </w:p>
@@ -6493,6 +6097,7 @@
           <w:sz w:val="56"/>
           <w:szCs w:val="56"/>
         </w:rPr>
+        <w:lastRenderedPageBreak/>
         <w:t>4.3 Tell don’t ask</w:t>
       </w:r>
     </w:p>
@@ -6726,7 +6331,6 @@
         </w:rPr>
       </w:pPr>
       <w:r>
-        <w:lastRenderedPageBreak/>
         <w:t xml:space="preserve">Dieses Bespiel bei Wiki </w:t>
       </w:r>
       <w:hyperlink r:id="rId14">
@@ -6851,6 +6455,7 @@
           <w:sz w:val="56"/>
           <w:szCs w:val="56"/>
         </w:rPr>
+        <w:lastRenderedPageBreak/>
         <w:t>4.7 Nutze source code konventionen</w:t>
       </w:r>
     </w:p>
@@ -7038,138 +6643,138 @@
     </w:p>
     <w:p>
       <w:r>
+        <w:t>Wenn Ihr eine Funktion extrahiert kommt es oft vor, dass es zu langen Parameterlisten führt. Wenn aber gemeinsame Argumente in einer Funktion beziehungsweise in der Aufrufhierarchie benötigt werden klingt das nach einem weiteren Objekt. SRP.</w:t>
+      </w:r>
+    </w:p>
+    <w:p>
+      <w:pPr>
+        <w:rPr>
+          <w:b/>
+          <w:sz w:val="28"/>
+          <w:szCs w:val="28"/>
+        </w:rPr>
+      </w:pPr>
+      <w:r>
+        <w:rPr>
+          <w:sz w:val="28"/>
+          <w:szCs w:val="28"/>
+        </w:rPr>
+        <w:t xml:space="preserve">Zu </w:t>
+      </w:r>
+      <w:r>
+        <w:rPr>
+          <w:b/>
+          <w:sz w:val="28"/>
+          <w:szCs w:val="28"/>
+        </w:rPr>
+        <w:t>Folie 27</w:t>
+      </w:r>
+      <w:r>
+        <w:rPr>
+          <w:b/>
+          <w:sz w:val="28"/>
+          <w:szCs w:val="28"/>
+        </w:rPr>
+        <w:t>. Faule Klassen</w:t>
+      </w:r>
+    </w:p>
+    <w:p>
+      <w:r>
+        <w:t>Zu wenig Inhalt ist nicht das Problem denkt an den hohen Zusammenhalt (high cohesion).</w:t>
+      </w:r>
+    </w:p>
+    <w:p>
+      <w:pPr>
+        <w:rPr>
+          <w:b/>
+          <w:sz w:val="28"/>
+          <w:szCs w:val="28"/>
+        </w:rPr>
+      </w:pPr>
+      <w:r>
+        <w:rPr>
+          <w:sz w:val="28"/>
+          <w:szCs w:val="28"/>
+        </w:rPr>
+        <w:t xml:space="preserve">Zu </w:t>
+      </w:r>
+      <w:r>
+        <w:rPr>
+          <w:b/>
+          <w:sz w:val="28"/>
+          <w:szCs w:val="28"/>
+        </w:rPr>
+        <w:t>Folie 28</w:t>
+      </w:r>
+      <w:r>
+        <w:rPr>
+          <w:b/>
+          <w:sz w:val="28"/>
+          <w:szCs w:val="28"/>
+        </w:rPr>
+        <w:t>. Lösungsausbreitung</w:t>
+      </w:r>
+    </w:p>
+    <w:p>
+      <w:pPr>
+        <w:rPr>
+          <w:b/>
+          <w:sz w:val="28"/>
+          <w:szCs w:val="28"/>
+        </w:rPr>
+      </w:pPr>
+      <w:r>
+        <w:t>Die Erfahrung zeigt, dass eher zu wenig Klassen vorhanden sind als zu viele.</w:t>
+      </w:r>
+      <w:r>
+        <w:t xml:space="preserve"> </w:t>
+      </w:r>
+    </w:p>
+    <w:p>
+      <w:pPr>
+        <w:rPr>
+          <w:b/>
+          <w:sz w:val="28"/>
+          <w:szCs w:val="28"/>
+        </w:rPr>
+      </w:pPr>
+      <w:r>
+        <w:rPr>
+          <w:sz w:val="28"/>
+          <w:szCs w:val="28"/>
+        </w:rPr>
+        <w:t xml:space="preserve">Zu </w:t>
+      </w:r>
+      <w:r>
+        <w:rPr>
+          <w:b/>
+          <w:sz w:val="28"/>
+          <w:szCs w:val="28"/>
+        </w:rPr>
+        <w:t>Folie 29</w:t>
+      </w:r>
+      <w:r>
+        <w:rPr>
+          <w:b/>
+          <w:sz w:val="28"/>
+          <w:szCs w:val="28"/>
+        </w:rPr>
+        <w:t>. Unpassender Name</w:t>
+      </w:r>
+    </w:p>
+    <w:p>
+      <w:r>
+        <w:t>Die 3. Fragen zu Namensgebung</w:t>
+      </w:r>
+    </w:p>
+    <w:p>
+      <w:r>
+        <w:t>Warum gibt es die Methode? Was tut die Methode? Und Wie die Methode verwendet wird?</w:t>
+      </w:r>
+    </w:p>
+    <w:p>
+      <w:r>
         <w:lastRenderedPageBreak/>
-        <w:t>Wenn Ihr eine Funktion extrahiert kommt es oft vor, dass es zu langen Parameterlisten führt. Wenn aber gemeinsame Argumente in einer Funktion beziehungsweise in der Aufrufhierarchie benötigt werden klingt das nach einem weiteren Objekt. SRP.</w:t>
-      </w:r>
-    </w:p>
-    <w:p>
-      <w:pPr>
-        <w:rPr>
-          <w:b/>
-          <w:sz w:val="28"/>
-          <w:szCs w:val="28"/>
-        </w:rPr>
-      </w:pPr>
-      <w:r>
-        <w:rPr>
-          <w:sz w:val="28"/>
-          <w:szCs w:val="28"/>
-        </w:rPr>
-        <w:t xml:space="preserve">Zu </w:t>
-      </w:r>
-      <w:r>
-        <w:rPr>
-          <w:b/>
-          <w:sz w:val="28"/>
-          <w:szCs w:val="28"/>
-        </w:rPr>
-        <w:t>Folie 27</w:t>
-      </w:r>
-      <w:r>
-        <w:rPr>
-          <w:b/>
-          <w:sz w:val="28"/>
-          <w:szCs w:val="28"/>
-        </w:rPr>
-        <w:t>. Faule Klassen</w:t>
-      </w:r>
-    </w:p>
-    <w:p>
-      <w:r>
-        <w:t>Zu wenig Inhalt ist nicht das Problem denkt an den hohen Zusammenhalt (high cohesion).</w:t>
-      </w:r>
-    </w:p>
-    <w:p>
-      <w:pPr>
-        <w:rPr>
-          <w:b/>
-          <w:sz w:val="28"/>
-          <w:szCs w:val="28"/>
-        </w:rPr>
-      </w:pPr>
-      <w:r>
-        <w:rPr>
-          <w:sz w:val="28"/>
-          <w:szCs w:val="28"/>
-        </w:rPr>
-        <w:t xml:space="preserve">Zu </w:t>
-      </w:r>
-      <w:r>
-        <w:rPr>
-          <w:b/>
-          <w:sz w:val="28"/>
-          <w:szCs w:val="28"/>
-        </w:rPr>
-        <w:t>Folie 28</w:t>
-      </w:r>
-      <w:r>
-        <w:rPr>
-          <w:b/>
-          <w:sz w:val="28"/>
-          <w:szCs w:val="28"/>
-        </w:rPr>
-        <w:t>. Lösungsausbreitung</w:t>
-      </w:r>
-    </w:p>
-    <w:p>
-      <w:pPr>
-        <w:rPr>
-          <w:b/>
-          <w:sz w:val="28"/>
-          <w:szCs w:val="28"/>
-        </w:rPr>
-      </w:pPr>
-      <w:r>
-        <w:t>Die Erfahrung zeigt, dass eher zu wenig Klassen vorhanden sind als zu viele.</w:t>
-      </w:r>
-      <w:r>
-        <w:t xml:space="preserve"> </w:t>
-      </w:r>
-    </w:p>
-    <w:p>
-      <w:pPr>
-        <w:rPr>
-          <w:b/>
-          <w:sz w:val="28"/>
-          <w:szCs w:val="28"/>
-        </w:rPr>
-      </w:pPr>
-      <w:r>
-        <w:rPr>
-          <w:sz w:val="28"/>
-          <w:szCs w:val="28"/>
-        </w:rPr>
-        <w:t xml:space="preserve">Zu </w:t>
-      </w:r>
-      <w:r>
-        <w:rPr>
-          <w:b/>
-          <w:sz w:val="28"/>
-          <w:szCs w:val="28"/>
-        </w:rPr>
-        <w:t>Folie 29</w:t>
-      </w:r>
-      <w:r>
-        <w:rPr>
-          <w:b/>
-          <w:sz w:val="28"/>
-          <w:szCs w:val="28"/>
-        </w:rPr>
-        <w:t>. Unpassender Name</w:t>
-      </w:r>
-    </w:p>
-    <w:p>
-      <w:r>
-        <w:t>Die 3. Fragen zu Namensgebung</w:t>
-      </w:r>
-    </w:p>
-    <w:p>
-      <w:r>
-        <w:t>Warum gibt es die Methode? Was tut die Methode? Und Wie die Methode verwendet wird?</w:t>
-      </w:r>
-    </w:p>
-    <w:p>
-      <w:r>
         <w:t xml:space="preserve">Falls nicht schon gezeigt: </w:t>
       </w:r>
     </w:p>
@@ -7544,7 +7149,6 @@
         </w:numPr>
       </w:pPr>
       <w:r>
-        <w:lastRenderedPageBreak/>
         <w:t xml:space="preserve">und die WirteAllAddresses Methode sollte in </w:t>
       </w:r>
       <w:r>
@@ -7753,6 +7357,7 @@
           <w:sz w:val="28"/>
           <w:szCs w:val="28"/>
         </w:rPr>
+        <w:lastRenderedPageBreak/>
         <w:t xml:space="preserve">Zu </w:t>
       </w:r>
       <w:r>
@@ -8114,7 +7719,268 @@
           <w:sz w:val="28"/>
           <w:szCs w:val="28"/>
         </w:rPr>
+        <w:t xml:space="preserve">Zu </w:t>
+      </w:r>
+      <w:r>
+        <w:rPr>
+          <w:b/>
+          <w:sz w:val="28"/>
+          <w:szCs w:val="28"/>
+        </w:rPr>
+        <w:t xml:space="preserve">Folie </w:t>
+      </w:r>
+      <w:r>
+        <w:rPr>
+          <w:b/>
+          <w:sz w:val="28"/>
+          <w:szCs w:val="28"/>
+        </w:rPr>
+        <w:t>60</w:t>
+      </w:r>
+      <w:r>
+        <w:rPr>
+          <w:b/>
+          <w:sz w:val="28"/>
+          <w:szCs w:val="28"/>
+        </w:rPr>
+        <w:t xml:space="preserve">. </w:t>
+      </w:r>
+      <w:r>
+        <w:rPr>
+          <w:sz w:val="28"/>
+          <w:szCs w:val="28"/>
+        </w:rPr>
+        <w:t xml:space="preserve">Kapsle Attribut </w:t>
+      </w:r>
+    </w:p>
+    <w:p>
+      <w:r>
+        <w:t xml:space="preserve">Ich würde an der Stelle keine Getter und Setter verwenden, sondern lieber eine Methode wie </w:t>
+      </w:r>
+      <w:r>
+        <w:t>ChangeImportantData</w:t>
+      </w:r>
+      <w:r>
+        <w:t xml:space="preserve">(const double amout) </w:t>
+      </w:r>
+      <w:r>
+        <w:rPr>
+          <w:rFonts w:ascii="Wingdings" w:eastAsia="Wingdings" w:hAnsi="Wingdings" w:cs="Wingdings"/>
+        </w:rPr>
+        <w:t></w:t>
+      </w:r>
+      <w:r>
+        <w:t xml:space="preserve"> Tell don’t ask </w:t>
+      </w:r>
+    </w:p>
+    <w:p>
+      <w:r>
+        <w:rPr>
+          <w:sz w:val="28"/>
+          <w:szCs w:val="28"/>
+        </w:rPr>
+        <w:t xml:space="preserve">Zu </w:t>
+      </w:r>
+      <w:r>
+        <w:rPr>
+          <w:b/>
+          <w:sz w:val="28"/>
+          <w:szCs w:val="28"/>
+        </w:rPr>
+        <w:t xml:space="preserve">Folie </w:t>
+      </w:r>
+      <w:r>
+        <w:rPr>
+          <w:b/>
+          <w:sz w:val="28"/>
+          <w:szCs w:val="28"/>
+        </w:rPr>
+        <w:t>70</w:t>
+      </w:r>
+      <w:r>
+        <w:rPr>
+          <w:b/>
+          <w:sz w:val="28"/>
+          <w:szCs w:val="28"/>
+        </w:rPr>
+        <w:t xml:space="preserve">. </w:t>
+      </w:r>
+      <w:r>
+        <w:rPr>
+          <w:sz w:val="28"/>
+          <w:szCs w:val="28"/>
+        </w:rPr>
+        <w:t>Geschachtelte Bedingungen durch Wächter ersetzen</w:t>
+      </w:r>
+    </w:p>
+    <w:p>
+      <w:r>
+        <w:t>Mehrere „returns“ sind vor allem beim Debuggen nervig. Methode Extrahieren von der IDE fu</w:t>
+      </w:r>
+      <w:r>
+        <w:t>nktioniert hier oft gar nicht. Hier kann auch das Proxy Pattern eingesetzt werden. Wird in der nächsten Übung in meiner Lösung gezeigt.</w:t>
+      </w:r>
+    </w:p>
+    <w:p>
+      <w:pPr>
+        <w:rPr>
+          <w:sz w:val="28"/>
+          <w:szCs w:val="28"/>
+        </w:rPr>
+      </w:pPr>
+      <w:r>
+        <w:rPr>
+          <w:sz w:val="28"/>
+          <w:szCs w:val="28"/>
+        </w:rPr>
+        <w:t xml:space="preserve">Zu </w:t>
+      </w:r>
+      <w:r>
+        <w:rPr>
+          <w:b/>
+          <w:sz w:val="28"/>
+          <w:szCs w:val="28"/>
+        </w:rPr>
+        <w:t xml:space="preserve">Folie </w:t>
+      </w:r>
+      <w:r>
+        <w:rPr>
+          <w:b/>
+          <w:sz w:val="28"/>
+          <w:szCs w:val="28"/>
+        </w:rPr>
+        <w:t>75</w:t>
+      </w:r>
+      <w:r>
+        <w:rPr>
+          <w:b/>
+          <w:sz w:val="28"/>
+          <w:szCs w:val="28"/>
+        </w:rPr>
+        <w:t xml:space="preserve">. </w:t>
+      </w:r>
+      <w:r>
+        <w:rPr>
+          <w:sz w:val="28"/>
+          <w:szCs w:val="28"/>
+        </w:rPr>
+        <w:t>Übung Simplify</w:t>
+      </w:r>
+    </w:p>
+    <w:p>
+      <w:r>
+        <w:t>Bei MyTries SimpliProxyPattern:</w:t>
+      </w:r>
+    </w:p>
+    <w:p>
+      <w:r>
+        <w:t>Proxy Pattern wird dazu verwendet, um den „Zugang“ zum original Objekt bei Bedarf zu verhindern.</w:t>
+      </w:r>
+    </w:p>
+    <w:p>
+      <w:r>
+        <w:t>Proxy ist so eine Art „Türsteher“. In diesem Beispiel wird er dazu benutzt, um zu prüfen, ob der Nenner 0 ist. Bei diesem Beispiel ist so eine Zwischenklasse „fast“ nutzlos. Es könnte aber zukünftig durchaus sein, dass es in der Mathematik die Lösung für die Division durch 0 gefunden wird.</w:t>
+      </w:r>
+    </w:p>
+    <w:p>
+      <w:r>
         <w:lastRenderedPageBreak/>
+        <w:t>In diesem Fall wäre es nicht nötig das Objekt DivisionOparation anzupassen. Man würde lediglich statt dem Objekt DivisionOparation</w:t>
+      </w:r>
+      <w:r>
+        <w:t>Proxy</w:t>
+      </w:r>
+      <w:r>
+        <w:t xml:space="preserve"> das Objekt DivisionOparation der Calculate Methode übergeben. Und die </w:t>
+      </w:r>
+      <w:r>
+        <w:t xml:space="preserve">DivisionOparationProxy </w:t>
+      </w:r>
+      <w:r>
+        <w:t>Klasse löschen. Alles andere wäre gleich geblieben.</w:t>
+      </w:r>
+    </w:p>
+    <w:p>
+      <w:r>
+        <w:t>Der Unterschied zum Decorator Pattern ist, dass der Proxy das Objekt das es überwacht selbst hält (Siehe UML1 Diagramm)</w:t>
+      </w:r>
+    </w:p>
+    <w:p>
+      <w:r>
+        <w:t xml:space="preserve">Der Dekorator kann zur Laufzeit neue Funktionalität den Objekten zuweisen.  </w:t>
+      </w:r>
+    </w:p>
+    <w:p>
+      <w:r>
+        <w:t>Bei MyTries SimplWithOperationFactory:</w:t>
+      </w:r>
+    </w:p>
+    <w:p>
+      <w:r>
+        <w:t>Eine weitere Möglichkeit wäre eine</w:t>
+      </w:r>
+      <w:r>
+        <w:t>n</w:t>
+      </w:r>
+      <w:r>
+        <w:t xml:space="preserve"> </w:t>
+      </w:r>
+      <w:r>
+        <w:t>Zeiger</w:t>
+      </w:r>
+      <w:r>
+        <w:t xml:space="preserve"> auf das I</w:t>
+      </w:r>
+      <w:r>
+        <w:t>nterface IOparationable über die</w:t>
+      </w:r>
+      <w:r>
+        <w:t xml:space="preserve"> </w:t>
+      </w:r>
+      <w:r>
+        <w:t>Init Funktion</w:t>
+      </w:r>
+      <w:r>
+        <w:t xml:space="preserve"> zu übergeben. Dies ermöglicht eine Überwachung von allen Implementierungen des Interfaces inklusive sich selbst (Siehe UML2 Diagramm).</w:t>
+      </w:r>
+    </w:p>
+    <w:p>
+      <w:r>
+        <w:t>Bei Solution Ordner:</w:t>
+      </w:r>
+    </w:p>
+    <w:p>
+      <w:r>
+        <w:t xml:space="preserve">Eine andere Lösung mittels einer Lookup-Tabelle. Das finde ich nicht so schön, da bei jedem weiteren Eintrag in die </w:t>
+      </w:r>
+      <w:r>
+        <w:t>Tabelle</w:t>
+      </w:r>
+      <w:r>
+        <w:t xml:space="preserve"> die Calculator Klassen neu gebaut werden muss. </w:t>
+      </w:r>
+      <w:r>
+        <w:rPr>
+          <w:rFonts w:ascii="Wingdings" w:eastAsia="Wingdings" w:hAnsi="Wingdings" w:cs="Wingdings"/>
+        </w:rPr>
+        <w:t></w:t>
+      </w:r>
+      <w:r>
+        <w:t xml:space="preserve"> kann brechen.</w:t>
+      </w:r>
+    </w:p>
+    <w:p>
+      <w:pPr>
+        <w:rPr>
+          <w:sz w:val="28"/>
+          <w:szCs w:val="28"/>
+        </w:rPr>
+      </w:pPr>
+      <w:r>
+        <w:rPr>
+          <w:sz w:val="28"/>
+          <w:szCs w:val="28"/>
+        </w:rPr>
         <w:t xml:space="preserve">Zu </w:t>
       </w:r>
       <w:r>
@@ -8131,7 +7997,7 @@
           <w:sz w:val="28"/>
           <w:szCs w:val="28"/>
         </w:rPr>
-        <w:t>60</w:t>
+        <w:t>83</w:t>
       </w:r>
       <w:r>
         <w:rPr>
@@ -8141,23 +8007,10 @@
         </w:rPr>
         <w:t xml:space="preserve">. </w:t>
       </w:r>
-      <w:r>
-        <w:rPr>
-          <w:sz w:val="28"/>
-          <w:szCs w:val="28"/>
-        </w:rPr>
-        <w:t xml:space="preserve">Kapsle Attribut </w:t>
-      </w:r>
-    </w:p>
-    <w:p>
-      <w:r>
-        <w:t xml:space="preserve">Ich würde an der Stelle keine Getter und Setter verwenden, sondern lieber eine Methode wie </w:t>
-      </w:r>
-      <w:r>
-        <w:t>ChangeImportantData</w:t>
-      </w:r>
-      <w:r>
-        <w:t xml:space="preserve">(const double amout) </w:t>
+    </w:p>
+    <w:p>
+      <w:r>
+        <w:t xml:space="preserve">Man sollte den Scope einer Variablen so klein halten wie möglich </w:t>
       </w:r>
       <w:r>
         <w:rPr>
@@ -8166,10 +8019,22 @@
         <w:t></w:t>
       </w:r>
       <w:r>
-        <w:t xml:space="preserve"> Tell don’t ask </w:t>
-      </w:r>
-    </w:p>
-    <w:p>
+        <w:t xml:space="preserve"> wird bei Cyber Security geschult, da hier das „Reverse </w:t>
+      </w:r>
+      <w:r>
+        <w:t>Engineering</w:t>
+      </w:r>
+      <w:r>
+        <w:t xml:space="preserve">“ dann schwieriger ist. </w:t>
+      </w:r>
+    </w:p>
+    <w:p>
+      <w:pPr>
+        <w:rPr>
+          <w:sz w:val="28"/>
+          <w:szCs w:val="28"/>
+        </w:rPr>
+      </w:pPr>
       <w:r>
         <w:rPr>
           <w:sz w:val="28"/>
@@ -8191,7 +8056,7 @@
           <w:sz w:val="28"/>
           <w:szCs w:val="28"/>
         </w:rPr>
-        <w:t>70</w:t>
+        <w:t>93</w:t>
       </w:r>
       <w:r>
         <w:rPr>
@@ -8206,266 +8071,6 @@
           <w:sz w:val="28"/>
           <w:szCs w:val="28"/>
         </w:rPr>
-        <w:t>Geschachtelte Bedingungen durch Wächter ersetzen</w:t>
-      </w:r>
-    </w:p>
-    <w:p>
-      <w:r>
-        <w:t>Mehrere „returns“ sind vor allem beim Debuggen nervig. Methode Extrahieren von der IDE fu</w:t>
-      </w:r>
-      <w:r>
-        <w:t>nktioniert hier oft gar nicht. Hier kann auch das Proxy Pattern eingesetzt werden. Wird in der nächsten Übung in meiner Lösung gezeigt.</w:t>
-      </w:r>
-    </w:p>
-    <w:p>
-      <w:pPr>
-        <w:rPr>
-          <w:sz w:val="28"/>
-          <w:szCs w:val="28"/>
-        </w:rPr>
-      </w:pPr>
-      <w:r>
-        <w:rPr>
-          <w:sz w:val="28"/>
-          <w:szCs w:val="28"/>
-        </w:rPr>
-        <w:t xml:space="preserve">Zu </w:t>
-      </w:r>
-      <w:r>
-        <w:rPr>
-          <w:b/>
-          <w:sz w:val="28"/>
-          <w:szCs w:val="28"/>
-        </w:rPr>
-        <w:t xml:space="preserve">Folie </w:t>
-      </w:r>
-      <w:r>
-        <w:rPr>
-          <w:b/>
-          <w:sz w:val="28"/>
-          <w:szCs w:val="28"/>
-        </w:rPr>
-        <w:t>75</w:t>
-      </w:r>
-      <w:r>
-        <w:rPr>
-          <w:b/>
-          <w:sz w:val="28"/>
-          <w:szCs w:val="28"/>
-        </w:rPr>
-        <w:t xml:space="preserve">. </w:t>
-      </w:r>
-      <w:r>
-        <w:rPr>
-          <w:sz w:val="28"/>
-          <w:szCs w:val="28"/>
-        </w:rPr>
-        <w:t>Übung Simplify</w:t>
-      </w:r>
-    </w:p>
-    <w:p>
-      <w:r>
-        <w:t>Bei MyTries SimpliProxyPattern:</w:t>
-      </w:r>
-    </w:p>
-    <w:p>
-      <w:r>
-        <w:t>Proxy Pattern wird dazu verwendet, um den „Zugang“ zum original Objekt bei Bedarf zu verhindern.</w:t>
-      </w:r>
-    </w:p>
-    <w:p>
-      <w:r>
-        <w:t>Proxy ist so eine Art „Türsteher“. In diesem Beispiel wird er dazu benutzt, um zu prüfen, ob der Nenner 0 ist. Bei diesem Beispiel ist so eine Zwischenklasse „fast“ nutzlos. Es könnte aber zukünftig durchaus sein, dass es in der Mathematik die Lösung für die Division durch 0 gefunden wird.</w:t>
-      </w:r>
-    </w:p>
-    <w:p>
-      <w:r>
-        <w:t>In diesem Fall wäre es nicht nötig das Objekt DivisionOparation anzupassen. Man würde lediglich statt dem Objekt DivisionOparation</w:t>
-      </w:r>
-      <w:r>
-        <w:t>Proxy</w:t>
-      </w:r>
-      <w:r>
-        <w:t xml:space="preserve"> das Objekt DivisionOparation der Calculate Methode übergeben. Und die </w:t>
-      </w:r>
-      <w:r>
-        <w:t xml:space="preserve">DivisionOparationProxy </w:t>
-      </w:r>
-      <w:r>
-        <w:t>Klasse löschen. Alles andere wäre gleich geblieben.</w:t>
-      </w:r>
-    </w:p>
-    <w:p>
-      <w:r>
-        <w:t>Der Unterschied zum Decorator Pattern ist, dass der Proxy das Objekt das es überwacht selbst hält (Siehe UML1 Diagramm)</w:t>
-      </w:r>
-    </w:p>
-    <w:p>
-      <w:r>
-        <w:t xml:space="preserve">Der Dekorator kann zur Laufzeit neue Funktionalität den Objekten zuweisen.  </w:t>
-      </w:r>
-    </w:p>
-    <w:p>
-      <w:r>
-        <w:t>Bei MyTries SimplWithOperationFactory:</w:t>
-      </w:r>
-    </w:p>
-    <w:p>
-      <w:r>
-        <w:t>Eine weitere Möglichkeit wäre eine</w:t>
-      </w:r>
-      <w:r>
-        <w:t>n</w:t>
-      </w:r>
-      <w:r>
-        <w:t xml:space="preserve"> </w:t>
-      </w:r>
-      <w:r>
-        <w:t>Zeiger</w:t>
-      </w:r>
-      <w:r>
-        <w:t xml:space="preserve"> auf das I</w:t>
-      </w:r>
-      <w:r>
-        <w:t>nterface IOparationable über die</w:t>
-      </w:r>
-      <w:r>
-        <w:t xml:space="preserve"> </w:t>
-      </w:r>
-      <w:r>
-        <w:t>Init Funktion</w:t>
-      </w:r>
-      <w:r>
-        <w:t xml:space="preserve"> zu übergeben. Dies ermöglicht eine Überwachung von allen Implementierungen des Interfaces inklusive sich selbst (Siehe UML2 Diagramm).</w:t>
-      </w:r>
-    </w:p>
-    <w:p>
-      <w:r>
-        <w:t>Bei Solution Ordner:</w:t>
-      </w:r>
-    </w:p>
-    <w:p>
-      <w:r>
-        <w:t xml:space="preserve">Eine andere Lösung mittels einer Lookup-Tabelle. Das finde ich nicht so schön, da bei jedem weiteren Eintrag in die </w:t>
-      </w:r>
-      <w:r>
-        <w:t>Tabelle</w:t>
-      </w:r>
-      <w:r>
-        <w:t xml:space="preserve"> die Calculator Klassen neu gebaut werden muss. </w:t>
-      </w:r>
-      <w:r>
-        <w:rPr>
-          <w:rFonts w:ascii="Wingdings" w:eastAsia="Wingdings" w:hAnsi="Wingdings" w:cs="Wingdings"/>
-        </w:rPr>
-        <w:t></w:t>
-      </w:r>
-      <w:r>
-        <w:t xml:space="preserve"> kann brechen.</w:t>
-      </w:r>
-    </w:p>
-    <w:p>
-      <w:pPr>
-        <w:rPr>
-          <w:sz w:val="28"/>
-          <w:szCs w:val="28"/>
-        </w:rPr>
-      </w:pPr>
-      <w:r>
-        <w:rPr>
-          <w:sz w:val="28"/>
-          <w:szCs w:val="28"/>
-        </w:rPr>
-        <w:t xml:space="preserve">Zu </w:t>
-      </w:r>
-      <w:r>
-        <w:rPr>
-          <w:b/>
-          <w:sz w:val="28"/>
-          <w:szCs w:val="28"/>
-        </w:rPr>
-        <w:t xml:space="preserve">Folie </w:t>
-      </w:r>
-      <w:r>
-        <w:rPr>
-          <w:b/>
-          <w:sz w:val="28"/>
-          <w:szCs w:val="28"/>
-        </w:rPr>
-        <w:t>83</w:t>
-      </w:r>
-      <w:r>
-        <w:rPr>
-          <w:b/>
-          <w:sz w:val="28"/>
-          <w:szCs w:val="28"/>
-        </w:rPr>
-        <w:t xml:space="preserve">. </w:t>
-      </w:r>
-    </w:p>
-    <w:p>
-      <w:r>
-        <w:t xml:space="preserve">Man sollte den Scope einer Variablen so klein halten wie möglich </w:t>
-      </w:r>
-      <w:r>
-        <w:rPr>
-          <w:rFonts w:ascii="Wingdings" w:eastAsia="Wingdings" w:hAnsi="Wingdings" w:cs="Wingdings"/>
-        </w:rPr>
-        <w:t></w:t>
-      </w:r>
-      <w:r>
-        <w:t xml:space="preserve"> wird bei Cyber Security geschult, da hier das „Reverse </w:t>
-      </w:r>
-      <w:r>
-        <w:t>Engineering</w:t>
-      </w:r>
-      <w:r>
-        <w:t xml:space="preserve">“ dann schwieriger ist. </w:t>
-      </w:r>
-    </w:p>
-    <w:p>
-      <w:pPr>
-        <w:rPr>
-          <w:sz w:val="28"/>
-          <w:szCs w:val="28"/>
-        </w:rPr>
-      </w:pPr>
-      <w:r>
-        <w:rPr>
-          <w:sz w:val="28"/>
-          <w:szCs w:val="28"/>
-        </w:rPr>
-        <w:t xml:space="preserve">Zu </w:t>
-      </w:r>
-      <w:r>
-        <w:rPr>
-          <w:b/>
-          <w:sz w:val="28"/>
-          <w:szCs w:val="28"/>
-        </w:rPr>
-        <w:t xml:space="preserve">Folie </w:t>
-      </w:r>
-      <w:r>
-        <w:rPr>
-          <w:b/>
-          <w:sz w:val="28"/>
-          <w:szCs w:val="28"/>
-        </w:rPr>
-        <w:t>93</w:t>
-      </w:r>
-      <w:r>
-        <w:rPr>
-          <w:b/>
-          <w:sz w:val="28"/>
-          <w:szCs w:val="28"/>
-        </w:rPr>
-        <w:t xml:space="preserve">. </w:t>
-      </w:r>
-      <w:r>
-        <w:rPr>
-          <w:sz w:val="28"/>
-          <w:szCs w:val="28"/>
-        </w:rPr>
         <w:t>Übung Other</w:t>
       </w:r>
     </w:p>
@@ -8550,7 +8155,6 @@
           <w:sz w:val="28"/>
           <w:szCs w:val="28"/>
         </w:rPr>
-        <w:lastRenderedPageBreak/>
         <w:t xml:space="preserve">2.1 </w:t>
       </w:r>
       <w:r>
@@ -12097,7 +11701,7 @@
 </file>
 
 <file path=customXml/itemProps1.xml><?xml version="1.0" encoding="utf-8"?>
-<ds:datastoreItem xmlns:ds="http://schemas.openxmlformats.org/officeDocument/2006/customXml" ds:itemID="{A9E1EABC-2A61-4CD3-9BCF-291E8CD2C5A8}">
+<ds:datastoreItem xmlns:ds="http://schemas.openxmlformats.org/officeDocument/2006/customXml" ds:itemID="{E87FE24D-0B43-4561-A242-5A9C8FD92CA3}">
   <ds:schemaRefs>
     <ds:schemaRef ds:uri="http://schemas.openxmlformats.org/officeDocument/2006/bibliography"/>
   </ds:schemaRefs>

</xml_diff>

<commit_message>
some changes on opc and srp
</commit_message>
<xml_diff>
--- a/Notitzen_C.docx
+++ b/Notitzen_C.docx
@@ -5150,16 +5150,9 @@
       </w:r>
     </w:p>
     <w:p>
-      <w:pPr>
-        <w:rPr>
-          <w:lang w:val="en-US"/>
-        </w:rPr>
-      </w:pPr>
       <w:r>
         <w:t>Nach der Übung:</w:t>
       </w:r>
-      <w:bookmarkStart w:id="2" w:name="_GoBack"/>
-      <w:bookmarkEnd w:id="2"/>
     </w:p>
     <w:p>
       <w:r>
@@ -5309,7 +5302,19 @@
         <w:rPr>
           <w:color w:val="FF0000"/>
         </w:rPr>
-        <w:t>Könnt ihr euch noch an die Frage: Warum sind Switch Case bzw. lange if-else abfragen schlecht errinnern?</w:t>
+        <w:t>Frage: Warum sind Switch Case bzw.</w:t>
+      </w:r>
+      <w:r>
+        <w:rPr>
+          <w:color w:val="FF0000"/>
+        </w:rPr>
+        <w:t xml:space="preserve"> lange if-else abfragen schlecht</w:t>
+      </w:r>
+      <w:r>
+        <w:rPr>
+          <w:color w:val="FF0000"/>
+        </w:rPr>
+        <w:t>?</w:t>
       </w:r>
     </w:p>
     <w:p>
@@ -5383,7 +5388,23 @@
           <w:sz w:val="28"/>
           <w:szCs w:val="28"/>
         </w:rPr>
-        <w:t>Folie 15.</w:t>
+        <w:t>Folie 1</w:t>
+      </w:r>
+      <w:r>
+        <w:rPr>
+          <w:b/>
+          <w:sz w:val="28"/>
+          <w:szCs w:val="28"/>
+        </w:rPr>
+        <w:t>6</w:t>
+      </w:r>
+      <w:r>
+        <w:rPr>
+          <w:b/>
+          <w:sz w:val="28"/>
+          <w:szCs w:val="28"/>
+        </w:rPr>
+        <w:t>.</w:t>
       </w:r>
     </w:p>
     <w:p>
@@ -5409,61 +5430,16 @@
         </w:rPr>
       </w:pPr>
       <w:r>
-        <w:t>Das Design Pattern namens Dekoration, Bridge oder Proxy, sind gute Beispiele für OPC.</w:t>
-      </w:r>
-    </w:p>
-    <w:p>
-      <w:pPr>
-        <w:rPr>
-          <w:b/>
-          <w:sz w:val="28"/>
-          <w:szCs w:val="28"/>
-        </w:rPr>
-      </w:pPr>
-      <w:r>
-        <w:rPr>
-          <w:sz w:val="28"/>
-          <w:szCs w:val="28"/>
-        </w:rPr>
-        <w:t xml:space="preserve">Zu </w:t>
-      </w:r>
-      <w:r>
-        <w:rPr>
-          <w:b/>
-          <w:sz w:val="28"/>
-          <w:szCs w:val="28"/>
-        </w:rPr>
-        <w:t>Folie 18.</w:t>
-      </w:r>
-    </w:p>
-    <w:p>
-      <w:pPr>
-        <w:rPr>
-          <w:sz w:val="24"/>
-          <w:szCs w:val="24"/>
-        </w:rPr>
-      </w:pPr>
-      <w:r>
-        <w:rPr>
-          <w:sz w:val="24"/>
-          <w:szCs w:val="24"/>
-        </w:rPr>
-        <w:t>Besser das UML-Diagramm aus dem solid/solution/OPC Ordner zeigen. Da ist es klarer was zu tun ist.</w:t>
-      </w:r>
-    </w:p>
-    <w:p>
-      <w:pPr>
-        <w:rPr>
-          <w:sz w:val="24"/>
-          <w:szCs w:val="24"/>
-        </w:rPr>
-      </w:pPr>
-      <w:r>
-        <w:rPr>
-          <w:sz w:val="24"/>
-          <w:szCs w:val="24"/>
-        </w:rPr>
-        <w:t>Nach der Übung kann das Bild zu den weiteren OCP-Lösungskonzepten besprochen werden, das bei den Bildern liegt.</w:t>
+        <w:t>Die</w:t>
+      </w:r>
+      <w:r>
+        <w:t xml:space="preserve"> </w:t>
+      </w:r>
+      <w:r>
+        <w:t>Design Patterns namens Decorator</w:t>
+      </w:r>
+      <w:r>
+        <w:t>, Bridge oder Proxy, sind gute Beispiele für OPC.</w:t>
       </w:r>
     </w:p>
     <w:p>
@@ -5476,107 +5452,8 @@
       </w:r>
     </w:p>
     <w:p>
-      <w:pPr>
-        <w:pStyle w:val="berschrift1"/>
-        <w:rPr>
-          <w:color w:val="FF0000"/>
-          <w:sz w:val="56"/>
-          <w:szCs w:val="56"/>
-        </w:rPr>
-      </w:pPr>
-      <w:r>
-        <w:rPr>
-          <w:sz w:val="56"/>
-          <w:szCs w:val="56"/>
-        </w:rPr>
-        <w:t>3.3 Liskov Substitution Principle</w:t>
-      </w:r>
-    </w:p>
-    <w:p>
-      <w:pPr>
-        <w:rPr>
-          <w:b/>
-          <w:sz w:val="28"/>
-          <w:szCs w:val="28"/>
-        </w:rPr>
-      </w:pPr>
-      <w:r>
-        <w:rPr>
-          <w:sz w:val="28"/>
-          <w:szCs w:val="28"/>
-        </w:rPr>
-        <w:t>Zur Übung</w:t>
-      </w:r>
-      <w:r>
-        <w:rPr>
-          <w:sz w:val="24"/>
-          <w:szCs w:val="24"/>
-        </w:rPr>
-        <w:t xml:space="preserve"> </w:t>
-      </w:r>
-      <w:r>
-        <w:rPr>
-          <w:b/>
-          <w:sz w:val="28"/>
-          <w:szCs w:val="28"/>
-        </w:rPr>
-        <w:t>Folie 20.</w:t>
-      </w:r>
-    </w:p>
-    <w:p>
-      <w:r>
-        <w:lastRenderedPageBreak/>
-        <w:t xml:space="preserve">Wichtig ist der satz: „Die Kontoklasse ist bereits in einer DLL implementiert“. </w:t>
-      </w:r>
-    </w:p>
-    <w:p>
-      <w:r>
-        <w:t>Das bedeutet wir können da unter Umständen nicht mehr so einfach rein gucken.</w:t>
-      </w:r>
-    </w:p>
-    <w:p>
-      <w:r>
-        <w:t xml:space="preserve">PocketMoneyAccount schmeißt eine Exception. Es gibt auch ein UML-Diagramm. </w:t>
-      </w:r>
-    </w:p>
-    <w:p/>
-    <w:p>
-      <w:pPr>
-        <w:rPr>
-          <w:b/>
-          <w:sz w:val="28"/>
-          <w:szCs w:val="28"/>
-        </w:rPr>
-      </w:pPr>
-      <w:r>
-        <w:rPr>
-          <w:sz w:val="28"/>
-          <w:szCs w:val="28"/>
-        </w:rPr>
-        <w:t xml:space="preserve">Nach der </w:t>
-      </w:r>
-      <w:r>
-        <w:rPr>
-          <w:b/>
-          <w:sz w:val="28"/>
-          <w:szCs w:val="28"/>
-        </w:rPr>
-        <w:t>Folie 24.</w:t>
-      </w:r>
-    </w:p>
-    <w:p>
       <w:r>
         <w:t>Hier kommt die Folie mit der Ente „34“ aus dem Vortrag „mit-agilen-praktiken-solide-systeme-bauen“</w:t>
-      </w:r>
-    </w:p>
-    <w:p>
-      <w:r>
-        <w:t>Hier kommt noch ein Beispiel Kode aus dem Vortrag „solid-dry-slap“ Folie „61-64“</w:t>
-      </w:r>
-    </w:p>
-    <w:p>
-      <w:r>
-        <w:t>Hier kommen die Folie „12-14“ aus dem Vortrag „solid-design-principles“ oder „Performance Development Review“</w:t>
       </w:r>
     </w:p>
     <w:p>
@@ -5631,36 +5508,6 @@
       </w:r>
     </w:p>
     <w:p>
-      <w:r>
-        <w:t>Und die Folie „15-18“ aus „solid-design-principles“</w:t>
-      </w:r>
-    </w:p>
-    <w:p>
-      <w:r>
-        <w:rPr>
-          <w:sz w:val="28"/>
-          <w:szCs w:val="28"/>
-        </w:rPr>
-        <w:t xml:space="preserve">Zu </w:t>
-      </w:r>
-      <w:r>
-        <w:rPr>
-          <w:b/>
-          <w:sz w:val="28"/>
-          <w:szCs w:val="28"/>
-        </w:rPr>
-        <w:t xml:space="preserve">Folie 31.  </w:t>
-      </w:r>
-      <w:r>
-        <w:t>Eine Lösung bei MyTries</w:t>
-      </w:r>
-    </w:p>
-    <w:p>
-      <w:r>
-        <w:t>Das ist keine gescheite Lösung, da hier nur die Methoden Deposit und CalculateInterest über das Interface IAccount erreicht werden. Um die Methoden Withdraw und SetOverdraft zu erreichen, muss über das die Klasse SpecialAccount gegangen werden.</w:t>
-      </w:r>
-    </w:p>
-    <w:p>
       <w:pPr>
         <w:pStyle w:val="berschrift1"/>
         <w:rPr>
@@ -5706,59 +5553,8 @@
       </w:r>
     </w:p>
     <w:p>
-      <w:pPr>
-        <w:rPr>
-          <w:sz w:val="24"/>
-          <w:szCs w:val="24"/>
-        </w:rPr>
-      </w:pPr>
-      <w:r>
-        <w:rPr>
-          <w:sz w:val="24"/>
-          <w:szCs w:val="24"/>
-        </w:rPr>
-        <w:t>Log Methoden sind nicht implementiert!</w:t>
-      </w:r>
-    </w:p>
-    <w:p>
-      <w:pPr>
-        <w:rPr>
-          <w:b/>
-          <w:sz w:val="28"/>
-          <w:szCs w:val="28"/>
-        </w:rPr>
-      </w:pPr>
-      <w:r>
-        <w:rPr>
-          <w:sz w:val="28"/>
-          <w:szCs w:val="28"/>
-        </w:rPr>
-        <w:t xml:space="preserve">Zu </w:t>
-      </w:r>
-      <w:r>
-        <w:rPr>
-          <w:b/>
-          <w:sz w:val="28"/>
-          <w:szCs w:val="28"/>
-        </w:rPr>
-        <w:t>Folie 34.</w:t>
-      </w:r>
-    </w:p>
-    <w:p>
-      <w:pPr>
-        <w:rPr>
-          <w:color w:val="ED7D31" w:themeColor="accent2"/>
-        </w:rPr>
-      </w:pPr>
-      <w:r>
-        <w:rPr>
-          <w:color w:val="ED7D31" w:themeColor="accent2"/>
-        </w:rPr>
-        <w:t>Übrigens das hier sollte keine Aggregationsbeziehung sein, da weder eine Referenz noch Zeiger vom Logger reingereicht wird, sondern eine Komposition, somit müsste die Raute schwarz ausgefüllt sein.</w:t>
-      </w:r>
-    </w:p>
-    <w:p>
-      <w:r>
+      <w:r>
+        <w:lastRenderedPageBreak/>
         <w:t>Hier kommt die Folie „43“ aus dem Vortrag „mit-agilen-praktiken-solide-systeme-bauen“</w:t>
       </w:r>
     </w:p>
@@ -5772,114 +5568,23 @@
         <w:rPr>
           <w:color w:val="FF0000"/>
         </w:rPr>
-        <w:t>Schaut euch das Bild genau an. Genauso programmieren nämlich die meisten!!!</w:t>
-      </w:r>
-    </w:p>
-    <w:p>
-      <w:pPr>
-        <w:rPr>
-          <w:b/>
-          <w:sz w:val="28"/>
-          <w:szCs w:val="28"/>
-        </w:rPr>
-      </w:pPr>
-      <w:r>
-        <w:rPr>
-          <w:sz w:val="28"/>
-          <w:szCs w:val="28"/>
-        </w:rPr>
-        <w:t xml:space="preserve">Zu </w:t>
-      </w:r>
-      <w:r>
-        <w:rPr>
-          <w:b/>
-          <w:sz w:val="28"/>
-          <w:szCs w:val="28"/>
-        </w:rPr>
-        <w:t>Folie 37.</w:t>
-      </w:r>
-    </w:p>
-    <w:p>
-      <w:r>
-        <w:rPr>
-          <w:color w:val="7030A0"/>
-          <w:sz w:val="32"/>
-        </w:rPr>
-        <w:t>Gelassener reden!!!</w:t>
-      </w:r>
-    </w:p>
-    <w:p>
-      <w:r>
-        <w:t>Hier kommt die Folie „43-49“ aus dem Vortrag „mit-agilen-praktiken-solide-systeme-bauen“</w:t>
-      </w:r>
-    </w:p>
-    <w:p>
-      <w:pPr>
-        <w:rPr>
-          <w:color w:val="FF0000"/>
-        </w:rPr>
-      </w:pPr>
-      <w:r>
-        <w:rPr>
-          <w:color w:val="FF0000"/>
-        </w:rPr>
-        <w:t>Frage: Gegen welches SOLID Prinzip wird hier verstoßen Folie 48?</w:t>
-      </w:r>
-    </w:p>
-    <w:p>
-      <w:pPr>
-        <w:rPr>
-          <w:color w:val="70AD47" w:themeColor="accent6"/>
-        </w:rPr>
-      </w:pPr>
-      <w:r>
-        <w:rPr>
-          <w:color w:val="70AD47" w:themeColor="accent6"/>
-        </w:rPr>
-        <w:lastRenderedPageBreak/>
-        <w:t>Antwort: ISR da das Interface File zwei unterschiedliche Funktionalitäten beinhaltet Lesen und Schreiben und sollte deshalb aufgetrennt werden. Wieso soll die Klasse „Keyboard Reader“ die write Funktion implementieren und der „Printer Writer“ die read?</w:t>
-      </w:r>
-    </w:p>
-    <w:p>
-      <w:r>
-        <w:t>Hier kommen die Folie „19-21“ aus dem Vortrag „solid-design-principles“</w:t>
-      </w:r>
-    </w:p>
-    <w:p>
-      <w:r>
-        <w:t>Weitere Beispiele Folien „61-75“ aus dem Vortrag „solid-prinzipien“</w:t>
-      </w:r>
-    </w:p>
-    <w:p>
-      <w:pPr>
-        <w:rPr>
-          <w:b/>
-          <w:sz w:val="28"/>
-          <w:szCs w:val="28"/>
-        </w:rPr>
-      </w:pPr>
-      <w:r>
-        <w:rPr>
-          <w:sz w:val="28"/>
-          <w:szCs w:val="28"/>
-        </w:rPr>
-        <w:t xml:space="preserve">Zu </w:t>
-      </w:r>
-      <w:r>
-        <w:rPr>
-          <w:b/>
-          <w:sz w:val="28"/>
-          <w:szCs w:val="28"/>
-        </w:rPr>
-        <w:t>Folie 38.</w:t>
-      </w:r>
-    </w:p>
-    <w:p>
-      <w:r>
-        <w:t>Vergessen Sie das mit dem Test ändern Sie den Kode einfach ganz normal.</w:t>
-      </w:r>
-    </w:p>
-    <w:p/>
+        <w:t xml:space="preserve">Schaut euch das Bild genau an. </w:t>
+      </w:r>
+      <w:bookmarkStart w:id="2" w:name="_GoBack"/>
+      <w:r>
+        <w:rPr>
+          <w:color w:val="FF0000"/>
+        </w:rPr>
+        <w:t>Genauso progr</w:t>
+      </w:r>
+      <w:r>
+        <w:rPr>
+          <w:color w:val="FF0000"/>
+        </w:rPr>
+        <w:t>ammieren nämlich die meisten!!!</w:t>
+      </w:r>
+      <w:bookmarkEnd w:id="2"/>
+    </w:p>
     <w:p>
       <w:pPr>
         <w:rPr>
@@ -6112,68 +5817,61 @@
           <w:rStyle w:val="Internetverknpfung"/>
           <w:u w:val="none"/>
         </w:rPr>
-        <w:t xml:space="preserve">Stellen Sie sich vor Sie sitzen in der Bar bestellen ein Bier und müssen bezahlen. Sie holen Ihren Geldbeutel raus, geben es dem Kellner, der Kellner nimmt das Geld raus und gibt den Geldbeutel Ihnen wieder zurück. WTF? Das bedeutet wir wussten unter Umständen nicht einmal wieviel Geld wir </w:t>
-      </w:r>
-      <w:r>
+        <w:t>Stellen Sie sich vor Sie sitzen in der Bar bestellen ein Bier und müssen bezahlen. Sie holen Ihren Geldbeutel raus, geben es dem Kellner, der Kellner nimmt das Geld raus und gibt den Geldbeutel Ihnen wieder zurück. WTF? Das bedeutet wir wussten unter Umständen nicht einmal wieviel Geld wir hatten und ob es für ein Bier reichen würde. Wir haben vorher nicht einmal rein geschaut und nachgezählt.</w:t>
+      </w:r>
+    </w:p>
+    <w:p>
+      <w:pPr>
         <w:rPr>
           <w:rStyle w:val="Internetverknpfung"/>
           <w:u w:val="none"/>
         </w:rPr>
-        <w:lastRenderedPageBreak/>
-        <w:t>hatten und ob es für ein Bier reichen würde. Wir haben vorher nicht einmal rein geschaut und nachgezählt.</w:t>
-      </w:r>
-    </w:p>
-    <w:p>
-      <w:pPr>
+      </w:pPr>
+      <w:r>
         <w:rPr>
           <w:rStyle w:val="Internetverknpfung"/>
           <w:u w:val="none"/>
         </w:rPr>
-      </w:pPr>
-      <w:r>
+        <w:t>So läuft es aber meistens wenn wir Programmieren.</w:t>
+      </w:r>
+    </w:p>
+    <w:p>
+      <w:pPr>
         <w:rPr>
           <w:rStyle w:val="Internetverknpfung"/>
           <w:u w:val="none"/>
         </w:rPr>
-        <w:t>So läuft es aber meistens wenn wir Programmieren.</w:t>
-      </w:r>
-    </w:p>
-    <w:p>
-      <w:pPr>
+      </w:pPr>
+      <w:r>
         <w:rPr>
           <w:rStyle w:val="Internetverknpfung"/>
           <w:u w:val="none"/>
         </w:rPr>
-      </w:pPr>
-      <w:r>
+        <w:t xml:space="preserve">Besser wäre wie im richtigen Leben: </w:t>
+      </w:r>
+    </w:p>
+    <w:p>
+      <w:pPr>
         <w:rPr>
           <w:rStyle w:val="Internetverknpfung"/>
           <w:u w:val="none"/>
         </w:rPr>
-        <w:t xml:space="preserve">Besser wäre wie im richtigen Leben: </w:t>
-      </w:r>
-    </w:p>
-    <w:p>
-      <w:pPr>
+      </w:pPr>
+      <w:r>
         <w:rPr>
           <w:rStyle w:val="Internetverknpfung"/>
           <w:u w:val="none"/>
         </w:rPr>
-      </w:pPr>
+        <w:t xml:space="preserve">Ich möchte ein Bier -&gt; ich gucke, ob ich einen Geldbeutel dabei habe -&gt; zähle das Geld für ein Bier -&gt; wenn es reicht erst dann beträte ich die Bar und bestelle das Bier. </w:t>
+      </w:r>
+    </w:p>
+    <w:p>
       <w:r>
         <w:rPr>
           <w:rStyle w:val="Internetverknpfung"/>
           <w:u w:val="none"/>
         </w:rPr>
-        <w:t xml:space="preserve">Ich möchte ein Bier -&gt; ich gucke, ob ich einen Geldbeutel dabei habe -&gt; zähle das Geld für ein Bier -&gt; wenn es reicht erst dann beträte ich die Bar und bestelle das Bier. </w:t>
-      </w:r>
-    </w:p>
-    <w:p>
-      <w:r>
-        <w:rPr>
-          <w:rStyle w:val="Internetverknpfung"/>
-          <w:u w:val="none"/>
-        </w:rPr>
+        <w:lastRenderedPageBreak/>
         <w:t>Und wenn ich zahlen muss, hole ich das Geld selbst raus.</w:t>
       </w:r>
     </w:p>
@@ -6467,7 +6165,6 @@
           <w:sz w:val="72"/>
           <w:szCs w:val="72"/>
         </w:rPr>
-        <w:lastRenderedPageBreak/>
         <w:t>Kapitel 5 Refactoring</w:t>
       </w:r>
     </w:p>
@@ -6526,6 +6223,7 @@
     </w:p>
     <w:p>
       <w:r>
+        <w:lastRenderedPageBreak/>
         <w:t>Hier kommen die Kode Beispiele aus dem Vortrag „cleancode - Rules from Robert C. Martin's book Clean Code“ Folien 26-32.</w:t>
       </w:r>
     </w:p>
@@ -6797,7 +6495,6 @@
     </w:p>
     <w:p>
       <w:r>
-        <w:lastRenderedPageBreak/>
         <w:t>Seien Sie aber vorsichtig es kann nämlich sein, wenn der Kode in einer gemeinsamen Library liegt, dass Sie ein anderes Projekt damit zerschießen.</w:t>
       </w:r>
     </w:p>
@@ -6871,6 +6568,7 @@
         </w:numPr>
       </w:pPr>
       <w:r>
+        <w:lastRenderedPageBreak/>
         <w:t>Keine direkten Zugriffe auf die Strukturelemente alle über Funkionen</w:t>
       </w:r>
       <w:r>
@@ -7471,6 +7169,7 @@
           <w:szCs w:val="28"/>
           <w:lang w:val="en-US"/>
         </w:rPr>
+        <w:lastRenderedPageBreak/>
         <w:t xml:space="preserve">Zu </w:t>
       </w:r>
       <w:r>
@@ -7872,51 +7571,51 @@
     </w:p>
     <w:p>
       <w:r>
+        <w:t xml:space="preserve">Der Dekorator kann zur Laufzeit neue Funktionalität den Objekten zuweisen.  </w:t>
+      </w:r>
+    </w:p>
+    <w:p>
+      <w:r>
+        <w:t>Bei MyTries SimplWithOperationFactory:</w:t>
+      </w:r>
+    </w:p>
+    <w:p>
+      <w:r>
+        <w:t>Eine weitere Möglichkeit wäre eine</w:t>
+      </w:r>
+      <w:r>
+        <w:t>n</w:t>
+      </w:r>
+      <w:r>
+        <w:t xml:space="preserve"> </w:t>
+      </w:r>
+      <w:r>
+        <w:t>Zeiger</w:t>
+      </w:r>
+      <w:r>
+        <w:t xml:space="preserve"> auf das I</w:t>
+      </w:r>
+      <w:r>
+        <w:t>nterface IOparationable über die</w:t>
+      </w:r>
+      <w:r>
+        <w:t xml:space="preserve"> </w:t>
+      </w:r>
+      <w:r>
+        <w:t>Init Funktion</w:t>
+      </w:r>
+      <w:r>
+        <w:t xml:space="preserve"> zu übergeben. Dies ermöglicht eine Überwachung von allen Implementierungen des Interfaces inklusive sich selbst (Siehe UML2 Diagramm).</w:t>
+      </w:r>
+    </w:p>
+    <w:p>
+      <w:r>
+        <w:t>Bei Solution Ordner:</w:t>
+      </w:r>
+    </w:p>
+    <w:p>
+      <w:r>
         <w:lastRenderedPageBreak/>
-        <w:t xml:space="preserve">Der Dekorator kann zur Laufzeit neue Funktionalität den Objekten zuweisen.  </w:t>
-      </w:r>
-    </w:p>
-    <w:p>
-      <w:r>
-        <w:t>Bei MyTries SimplWithOperationFactory:</w:t>
-      </w:r>
-    </w:p>
-    <w:p>
-      <w:r>
-        <w:t>Eine weitere Möglichkeit wäre eine</w:t>
-      </w:r>
-      <w:r>
-        <w:t>n</w:t>
-      </w:r>
-      <w:r>
-        <w:t xml:space="preserve"> </w:t>
-      </w:r>
-      <w:r>
-        <w:t>Zeiger</w:t>
-      </w:r>
-      <w:r>
-        <w:t xml:space="preserve"> auf das I</w:t>
-      </w:r>
-      <w:r>
-        <w:t>nterface IOparationable über die</w:t>
-      </w:r>
-      <w:r>
-        <w:t xml:space="preserve"> </w:t>
-      </w:r>
-      <w:r>
-        <w:t>Init Funktion</w:t>
-      </w:r>
-      <w:r>
-        <w:t xml:space="preserve"> zu übergeben. Dies ermöglicht eine Überwachung von allen Implementierungen des Interfaces inklusive sich selbst (Siehe UML2 Diagramm).</w:t>
-      </w:r>
-    </w:p>
-    <w:p>
-      <w:r>
-        <w:t>Bei Solution Ordner:</w:t>
-      </w:r>
-    </w:p>
-    <w:p>
-      <w:r>
         <w:t xml:space="preserve">Eine andere Lösung mittels einer Lookup-Tabelle. Das finde ich nicht so schön, da bei jedem weiteren Eintrag in die </w:t>
       </w:r>
       <w:r>
@@ -11667,7 +11366,7 @@
 </file>
 
 <file path=customXml/itemProps1.xml><?xml version="1.0" encoding="utf-8"?>
-<ds:datastoreItem xmlns:ds="http://schemas.openxmlformats.org/officeDocument/2006/customXml" ds:itemID="{2725D9C2-C491-41C8-8C41-F8BB86762AD6}">
+<ds:datastoreItem xmlns:ds="http://schemas.openxmlformats.org/officeDocument/2006/customXml" ds:itemID="{EBAC14CD-2AF7-46FF-9433-08D4F86CC2CF}">
   <ds:schemaRefs>
     <ds:schemaRef ds:uri="http://schemas.openxmlformats.org/officeDocument/2006/bibliography"/>
   </ds:schemaRefs>

</xml_diff>

<commit_message>
some changes on simplify
</commit_message>
<xml_diff>
--- a/Notitzen_C.docx
+++ b/Notitzen_C.docx
@@ -5568,14 +5568,7 @@
         <w:rPr>
           <w:color w:val="FF0000"/>
         </w:rPr>
-        <w:t xml:space="preserve">Schaut euch das Bild genau an. </w:t>
-      </w:r>
-      <w:bookmarkStart w:id="2" w:name="_GoBack"/>
-      <w:r>
-        <w:rPr>
-          <w:color w:val="FF0000"/>
-        </w:rPr>
-        <w:t>Genauso progr</w:t>
+        <w:t>Schaut euch das Bild genau an. Genauso progr</w:t>
       </w:r>
       <w:r>
         <w:rPr>
@@ -5583,7 +5576,6 @@
         </w:rPr>
         <w:t>ammieren nämlich die meisten!!!</w:t>
       </w:r>
-      <w:bookmarkEnd w:id="2"/>
     </w:p>
     <w:p>
       <w:pPr>
@@ -5641,41 +5633,14 @@
           <w:b/>
           <w:sz w:val="28"/>
         </w:rPr>
-        <w:t>Folie 11</w:t>
-      </w:r>
-    </w:p>
-    <w:p>
-      <w:r>
-        <w:rPr>
-          <w:color w:val="FF0000"/>
-        </w:rPr>
-        <w:t>Frage: Welches SOLID Prinzip verletzt die Methode GetTimeInfo()</w:t>
-      </w:r>
-    </w:p>
-    <w:p>
-      <w:pPr>
-        <w:rPr>
-          <w:color w:val="70AD47" w:themeColor="accent6"/>
-        </w:rPr>
-      </w:pPr>
-      <w:r>
-        <w:rPr>
-          <w:color w:val="70AD47" w:themeColor="accent6"/>
-        </w:rPr>
-        <w:t xml:space="preserve">Antwort </w:t>
-      </w:r>
-    </w:p>
-    <w:p>
-      <w:pPr>
-        <w:rPr>
-          <w:color w:val="70AD47" w:themeColor="accent6"/>
-        </w:rPr>
-      </w:pPr>
-      <w:r>
-        <w:rPr>
-          <w:color w:val="70AD47" w:themeColor="accent6"/>
-        </w:rPr>
-        <w:t>SRP, eine Klasse sollte nur eine Sache machen. Denken Sie an die unterschiedlichen Personen, die Änderungen auf verschiedenen Ebenen Ihrer Software vollziehen möchten.</w:t>
+        <w:t xml:space="preserve">Folie </w:t>
+      </w:r>
+      <w:r>
+        <w:rPr>
+          <w:b/>
+          <w:sz w:val="28"/>
+        </w:rPr>
+        <w:t>8</w:t>
       </w:r>
     </w:p>
     <w:p>
@@ -5871,7 +5836,6 @@
           <w:rStyle w:val="Internetverknpfung"/>
           <w:u w:val="none"/>
         </w:rPr>
-        <w:lastRenderedPageBreak/>
         <w:t>Und wenn ich zahlen muss, hole ich das Geld selbst raus.</w:t>
       </w:r>
     </w:p>
@@ -5926,6 +5890,7 @@
         <w:rPr>
           <w:szCs w:val="28"/>
         </w:rPr>
+        <w:lastRenderedPageBreak/>
         <w:t>Wie ich hoffentlich bereits erzählt hatte, sollte eine Methode, die den Zustand eines Objekts verändert, keinen Rückgabewert haben entweder Void + Log</w:t>
       </w:r>
       <w:r>
@@ -5986,7 +5951,23 @@
           <w:sz w:val="28"/>
           <w:szCs w:val="28"/>
         </w:rPr>
-        <w:t>Folie 33.</w:t>
+        <w:t xml:space="preserve">Folie </w:t>
+      </w:r>
+      <w:r>
+        <w:rPr>
+          <w:b/>
+          <w:sz w:val="28"/>
+          <w:szCs w:val="28"/>
+        </w:rPr>
+        <w:t>18</w:t>
+      </w:r>
+      <w:r>
+        <w:rPr>
+          <w:b/>
+          <w:sz w:val="28"/>
+          <w:szCs w:val="28"/>
+        </w:rPr>
+        <w:t>.</w:t>
       </w:r>
     </w:p>
     <w:p>
@@ -6089,17 +6070,63 @@
     <w:p>
       <w:pPr>
         <w:pStyle w:val="berschrift1"/>
+        <w:numPr>
+          <w:ilvl w:val="1"/>
+          <w:numId w:val="14"/>
+        </w:numPr>
         <w:rPr>
           <w:sz w:val="56"/>
           <w:szCs w:val="56"/>
+          <w:lang w:val="en-US"/>
         </w:rPr>
       </w:pPr>
       <w:r>
         <w:rPr>
           <w:sz w:val="56"/>
           <w:szCs w:val="56"/>
-        </w:rPr>
-        <w:t>4.6 You ain’t gonna need it</w:t>
+          <w:lang w:val="en-US"/>
+        </w:rPr>
+        <w:t>You ain’t gonna need it</w:t>
+      </w:r>
+    </w:p>
+    <w:p>
+      <w:pPr>
+        <w:rPr>
+          <w:b/>
+          <w:sz w:val="28"/>
+          <w:szCs w:val="28"/>
+        </w:rPr>
+      </w:pPr>
+      <w:r>
+        <w:rPr>
+          <w:sz w:val="28"/>
+          <w:szCs w:val="28"/>
+        </w:rPr>
+        <w:t xml:space="preserve">Zu </w:t>
+      </w:r>
+      <w:r>
+        <w:rPr>
+          <w:b/>
+          <w:sz w:val="28"/>
+          <w:szCs w:val="28"/>
+        </w:rPr>
+        <w:t xml:space="preserve">Folie </w:t>
+      </w:r>
+      <w:r>
+        <w:rPr>
+          <w:b/>
+          <w:sz w:val="28"/>
+          <w:szCs w:val="28"/>
+        </w:rPr>
+        <w:t>20</w:t>
+      </w:r>
+      <w:r>
+        <w:rPr>
+          <w:b/>
+          <w:sz w:val="28"/>
+          <w:szCs w:val="28"/>
+        </w:rPr>
+        <w:t>.</w:t>
       </w:r>
     </w:p>
     <w:p>
@@ -6144,7 +6171,23 @@
           <w:sz w:val="28"/>
           <w:szCs w:val="28"/>
         </w:rPr>
-        <w:t>Folie 41.</w:t>
+        <w:t xml:space="preserve">Folie </w:t>
+      </w:r>
+      <w:r>
+        <w:rPr>
+          <w:b/>
+          <w:sz w:val="28"/>
+          <w:szCs w:val="28"/>
+        </w:rPr>
+        <w:t>26</w:t>
+      </w:r>
+      <w:r>
+        <w:rPr>
+          <w:b/>
+          <w:sz w:val="28"/>
+          <w:szCs w:val="28"/>
+        </w:rPr>
+        <w:t>.</w:t>
       </w:r>
     </w:p>
     <w:p>
@@ -6223,17 +6266,17 @@
     </w:p>
     <w:p>
       <w:r>
+        <w:t>Hier kommen die Kode Beispiele aus dem Vortrag „cleancode - Rules from Robert C. Martin's book Clean Code“ Folien 26-32.</w:t>
+      </w:r>
+    </w:p>
+    <w:p>
+      <w:r>
+        <w:t xml:space="preserve">Und noch eine Sache laut Bob Martin eine Funktion ist nur dann klein genug, wenn man aus ihr keine weitere Funktion extrahieren kann. Dann macht sich auch sicherlich nur eine Sache. </w:t>
+      </w:r>
+    </w:p>
+    <w:p>
+      <w:r>
         <w:lastRenderedPageBreak/>
-        <w:t>Hier kommen die Kode Beispiele aus dem Vortrag „cleancode - Rules from Robert C. Martin's book Clean Code“ Folien 26-32.</w:t>
-      </w:r>
-    </w:p>
-    <w:p>
-      <w:r>
-        <w:t xml:space="preserve">Und noch eine Sache laut Bob Martin eine Funktion ist nur dann klein genug, wenn man aus ihr keine weitere Funktion extrahieren kann. Dann macht sich auch sicherlich nur eine Sache. </w:t>
-      </w:r>
-    </w:p>
-    <w:p>
-      <w:r>
         <w:t>Zeige auch die Beispiele Seite 63-66 vom „Clean Code Buch“. Und erwähne nochmal das Thema mit dem Journalismus und Ehrlichkeit dem Leser gegenüber.</w:t>
       </w:r>
     </w:p>
@@ -6260,7 +6303,31 @@
         <w:rPr>
           <w:color w:val="70AD47" w:themeColor="accent6"/>
         </w:rPr>
-        <w:t>Wenn Methoden extrahiert kommt es oft vor das die DIE sagt es sei unmöglich, da mehrere Variablen wo anders benötigt werden.</w:t>
+        <w:t>Wenn Methoden extrahiert kommt es oft vor das</w:t>
+      </w:r>
+      <w:r>
+        <w:rPr>
+          <w:color w:val="70AD47" w:themeColor="accent6"/>
+        </w:rPr>
+        <w:t xml:space="preserve"> die </w:t>
+      </w:r>
+      <w:r>
+        <w:rPr>
+          <w:color w:val="70AD47" w:themeColor="accent6"/>
+        </w:rPr>
+        <w:t>I</w:t>
+      </w:r>
+      <w:r>
+        <w:rPr>
+          <w:color w:val="70AD47" w:themeColor="accent6"/>
+        </w:rPr>
+        <w:t>D</w:t>
+      </w:r>
+      <w:r>
+        <w:rPr>
+          <w:color w:val="70AD47" w:themeColor="accent6"/>
+        </w:rPr>
+        <w:t>E sagt es sei unmöglich, da mehrere Variablen wo anders benötigt werden.</w:t>
       </w:r>
     </w:p>
     <w:p>
@@ -6568,7 +6635,6 @@
         </w:numPr>
       </w:pPr>
       <w:r>
-        <w:lastRenderedPageBreak/>
         <w:t>Keine direkten Zugriffe auf die Strukturelemente alle über Funkionen</w:t>
       </w:r>
       <w:r>
@@ -6648,6 +6714,7 @@
         <w:pStyle w:val="Listenabsatz"/>
       </w:pPr>
       <w:r>
+        <w:lastRenderedPageBreak/>
         <w:t xml:space="preserve">Besser wäre an der Stelle </w:t>
       </w:r>
       <w:r>
@@ -7169,7 +7236,6 @@
           <w:szCs w:val="28"/>
           <w:lang w:val="en-US"/>
         </w:rPr>
-        <w:lastRenderedPageBreak/>
         <w:t xml:space="preserve">Zu </w:t>
       </w:r>
       <w:r>
@@ -7253,6 +7319,7 @@
           <w:szCs w:val="28"/>
           <w:lang w:val="en-US"/>
         </w:rPr>
+        <w:lastRenderedPageBreak/>
         <w:t xml:space="preserve">Zu </w:t>
       </w:r>
       <w:r>
@@ -7605,7 +7672,13 @@
         <w:t>Init Funktion</w:t>
       </w:r>
       <w:r>
-        <w:t xml:space="preserve"> zu übergeben. Dies ermöglicht eine Überwachung von allen Implementierungen des Interfaces inklusive sich selbst (Siehe UML2 Diagramm).</w:t>
+        <w:t xml:space="preserve"> zu übergeben. Dies ermöglicht eine Überwachung von allen Implementierungen de</w:t>
+      </w:r>
+      <w:r>
+        <w:t>r</w:t>
+      </w:r>
+      <w:r>
+        <w:t xml:space="preserve"> Interfaces inklusive sich selbst (Siehe UML2 Diagramm).</w:t>
       </w:r>
     </w:p>
     <w:p>
@@ -7615,96 +7688,98 @@
     </w:p>
     <w:p>
       <w:r>
+        <w:t xml:space="preserve">Eine andere Lösung mittels einer Lookup-Tabelle. Das finde ich nicht so schön, da bei jedem weiteren Eintrag in die </w:t>
+      </w:r>
+      <w:r>
+        <w:t>Tabelle</w:t>
+      </w:r>
+      <w:r>
+        <w:t xml:space="preserve"> die Calculator Klassen neu gebaut werden muss. </w:t>
+      </w:r>
+      <w:r>
+        <w:rPr>
+          <w:rFonts w:ascii="Wingdings" w:eastAsia="Wingdings" w:hAnsi="Wingdings" w:cs="Wingdings"/>
+        </w:rPr>
+        <w:t></w:t>
+      </w:r>
+      <w:r>
+        <w:t xml:space="preserve"> kann brechen.</w:t>
+      </w:r>
+    </w:p>
+    <w:p>
+      <w:pPr>
+        <w:rPr>
+          <w:sz w:val="28"/>
+          <w:szCs w:val="28"/>
+        </w:rPr>
+      </w:pPr>
+      <w:r>
+        <w:rPr>
+          <w:sz w:val="28"/>
+          <w:szCs w:val="28"/>
+        </w:rPr>
+        <w:t xml:space="preserve">Zu </w:t>
+      </w:r>
+      <w:r>
+        <w:rPr>
+          <w:b/>
+          <w:sz w:val="28"/>
+          <w:szCs w:val="28"/>
+        </w:rPr>
+        <w:t xml:space="preserve">Folie </w:t>
+      </w:r>
+      <w:r>
+        <w:rPr>
+          <w:b/>
+          <w:sz w:val="28"/>
+          <w:szCs w:val="28"/>
+        </w:rPr>
+        <w:t>83</w:t>
+      </w:r>
+      <w:r>
+        <w:rPr>
+          <w:b/>
+          <w:sz w:val="28"/>
+          <w:szCs w:val="28"/>
+        </w:rPr>
+        <w:t xml:space="preserve">. </w:t>
+      </w:r>
+    </w:p>
+    <w:p>
+      <w:bookmarkStart w:id="2" w:name="_GoBack"/>
+      <w:r>
+        <w:t xml:space="preserve">Man sollte den Scope einer Variablen so klein halten wie möglich </w:t>
+      </w:r>
+      <w:r>
+        <w:rPr>
+          <w:rFonts w:ascii="Wingdings" w:eastAsia="Wingdings" w:hAnsi="Wingdings" w:cs="Wingdings"/>
+        </w:rPr>
+        <w:t></w:t>
+      </w:r>
+      <w:r>
+        <w:t xml:space="preserve"> wird bei Cyber Security geschult, da hier das „Reverse </w:t>
+      </w:r>
+      <w:r>
+        <w:t>Engineering</w:t>
+      </w:r>
+      <w:r>
+        <w:t xml:space="preserve">“ dann schwieriger ist. </w:t>
+      </w:r>
+    </w:p>
+    <w:bookmarkEnd w:id="2"/>
+    <w:p>
+      <w:pPr>
+        <w:rPr>
+          <w:sz w:val="28"/>
+          <w:szCs w:val="28"/>
+        </w:rPr>
+      </w:pPr>
+      <w:r>
+        <w:rPr>
+          <w:sz w:val="28"/>
+          <w:szCs w:val="28"/>
+        </w:rPr>
         <w:lastRenderedPageBreak/>
-        <w:t xml:space="preserve">Eine andere Lösung mittels einer Lookup-Tabelle. Das finde ich nicht so schön, da bei jedem weiteren Eintrag in die </w:t>
-      </w:r>
-      <w:r>
-        <w:t>Tabelle</w:t>
-      </w:r>
-      <w:r>
-        <w:t xml:space="preserve"> die Calculator Klassen neu gebaut werden muss. </w:t>
-      </w:r>
-      <w:r>
-        <w:rPr>
-          <w:rFonts w:ascii="Wingdings" w:eastAsia="Wingdings" w:hAnsi="Wingdings" w:cs="Wingdings"/>
-        </w:rPr>
-        <w:t></w:t>
-      </w:r>
-      <w:r>
-        <w:t xml:space="preserve"> kann brechen.</w:t>
-      </w:r>
-    </w:p>
-    <w:p>
-      <w:pPr>
-        <w:rPr>
-          <w:sz w:val="28"/>
-          <w:szCs w:val="28"/>
-        </w:rPr>
-      </w:pPr>
-      <w:r>
-        <w:rPr>
-          <w:sz w:val="28"/>
-          <w:szCs w:val="28"/>
-        </w:rPr>
-        <w:t xml:space="preserve">Zu </w:t>
-      </w:r>
-      <w:r>
-        <w:rPr>
-          <w:b/>
-          <w:sz w:val="28"/>
-          <w:szCs w:val="28"/>
-        </w:rPr>
-        <w:t xml:space="preserve">Folie </w:t>
-      </w:r>
-      <w:r>
-        <w:rPr>
-          <w:b/>
-          <w:sz w:val="28"/>
-          <w:szCs w:val="28"/>
-        </w:rPr>
-        <w:t>83</w:t>
-      </w:r>
-      <w:r>
-        <w:rPr>
-          <w:b/>
-          <w:sz w:val="28"/>
-          <w:szCs w:val="28"/>
-        </w:rPr>
-        <w:t xml:space="preserve">. </w:t>
-      </w:r>
-    </w:p>
-    <w:p>
-      <w:r>
-        <w:t xml:space="preserve">Man sollte den Scope einer Variablen so klein halten wie möglich </w:t>
-      </w:r>
-      <w:r>
-        <w:rPr>
-          <w:rFonts w:ascii="Wingdings" w:eastAsia="Wingdings" w:hAnsi="Wingdings" w:cs="Wingdings"/>
-        </w:rPr>
-        <w:t></w:t>
-      </w:r>
-      <w:r>
-        <w:t xml:space="preserve"> wird bei Cyber Security geschult, da hier das „Reverse </w:t>
-      </w:r>
-      <w:r>
-        <w:t>Engineering</w:t>
-      </w:r>
-      <w:r>
-        <w:t xml:space="preserve">“ dann schwieriger ist. </w:t>
-      </w:r>
-    </w:p>
-    <w:p>
-      <w:pPr>
-        <w:rPr>
-          <w:sz w:val="28"/>
-          <w:szCs w:val="28"/>
-        </w:rPr>
-      </w:pPr>
-      <w:r>
-        <w:rPr>
-          <w:sz w:val="28"/>
-          <w:szCs w:val="28"/>
-        </w:rPr>
         <w:t xml:space="preserve">Zu </w:t>
       </w:r>
       <w:r>
@@ -8376,9 +8451,9 @@
   </w:abstractNum>
   <w:abstractNum w:abstractNumId="4" w15:restartNumberingAfterBreak="0">
     <w:nsid w:val="20C9044F"/>
-    <w:multiLevelType w:val="hybridMultilevel"/>
-    <w:tmpl w:val="10A4DC6C"/>
-    <w:lvl w:ilvl="0" w:tplc="0407000F">
+    <w:multiLevelType w:val="multilevel"/>
+    <w:tmpl w:val="43E06B70"/>
+    <w:lvl w:ilvl="0">
       <w:start w:val="1"/>
       <w:numFmt w:val="decimal"/>
       <w:lvlText w:val="%1."/>
@@ -8387,77 +8462,109 @@
         <w:ind w:left="771" w:hanging="360"/>
       </w:pPr>
     </w:lvl>
-    <w:lvl w:ilvl="1" w:tplc="04070019" w:tentative="1">
-      <w:start w:val="1"/>
-      <w:numFmt w:val="lowerLetter"/>
-      <w:lvlText w:val="%2."/>
-      <w:lvlJc w:val="left"/>
-      <w:pPr>
-        <w:ind w:left="1491" w:hanging="360"/>
-      </w:pPr>
-    </w:lvl>
-    <w:lvl w:ilvl="2" w:tplc="0407001B" w:tentative="1">
-      <w:start w:val="1"/>
-      <w:numFmt w:val="lowerRoman"/>
-      <w:lvlText w:val="%3."/>
-      <w:lvlJc w:val="right"/>
-      <w:pPr>
-        <w:ind w:left="2211" w:hanging="180"/>
-      </w:pPr>
-    </w:lvl>
-    <w:lvl w:ilvl="3" w:tplc="0407000F" w:tentative="1">
-      <w:start w:val="1"/>
+    <w:lvl w:ilvl="1">
+      <w:start w:val="6"/>
       <w:numFmt w:val="decimal"/>
-      <w:lvlText w:val="%4."/>
-      <w:lvlJc w:val="left"/>
-      <w:pPr>
-        <w:ind w:left="2931" w:hanging="360"/>
-      </w:pPr>
-    </w:lvl>
-    <w:lvl w:ilvl="4" w:tplc="04070019" w:tentative="1">
-      <w:start w:val="1"/>
-      <w:numFmt w:val="lowerLetter"/>
-      <w:lvlText w:val="%5."/>
-      <w:lvlJc w:val="left"/>
-      <w:pPr>
-        <w:ind w:left="3651" w:hanging="360"/>
-      </w:pPr>
-    </w:lvl>
-    <w:lvl w:ilvl="5" w:tplc="0407001B" w:tentative="1">
-      <w:start w:val="1"/>
-      <w:numFmt w:val="lowerRoman"/>
-      <w:lvlText w:val="%6."/>
-      <w:lvlJc w:val="right"/>
-      <w:pPr>
-        <w:ind w:left="4371" w:hanging="180"/>
-      </w:pPr>
-    </w:lvl>
-    <w:lvl w:ilvl="6" w:tplc="0407000F" w:tentative="1">
+      <w:isLgl/>
+      <w:lvlText w:val="%1.%2"/>
+      <w:lvlJc w:val="left"/>
+      <w:pPr>
+        <w:ind w:left="1239" w:hanging="828"/>
+      </w:pPr>
+      <w:rPr>
+        <w:rFonts w:hint="default"/>
+      </w:rPr>
+    </w:lvl>
+    <w:lvl w:ilvl="2">
       <w:start w:val="1"/>
       <w:numFmt w:val="decimal"/>
-      <w:lvlText w:val="%7."/>
-      <w:lvlJc w:val="left"/>
-      <w:pPr>
-        <w:ind w:left="5091" w:hanging="360"/>
-      </w:pPr>
-    </w:lvl>
-    <w:lvl w:ilvl="7" w:tplc="04070019" w:tentative="1">
-      <w:start w:val="1"/>
-      <w:numFmt w:val="lowerLetter"/>
-      <w:lvlText w:val="%8."/>
-      <w:lvlJc w:val="left"/>
-      <w:pPr>
-        <w:ind w:left="5811" w:hanging="360"/>
-      </w:pPr>
-    </w:lvl>
-    <w:lvl w:ilvl="8" w:tplc="0407001B" w:tentative="1">
-      <w:start w:val="1"/>
-      <w:numFmt w:val="lowerRoman"/>
-      <w:lvlText w:val="%9."/>
-      <w:lvlJc w:val="right"/>
-      <w:pPr>
-        <w:ind w:left="6531" w:hanging="180"/>
-      </w:pPr>
+      <w:isLgl/>
+      <w:lvlText w:val="%1.%2.%3"/>
+      <w:lvlJc w:val="left"/>
+      <w:pPr>
+        <w:ind w:left="1239" w:hanging="828"/>
+      </w:pPr>
+      <w:rPr>
+        <w:rFonts w:hint="default"/>
+      </w:rPr>
+    </w:lvl>
+    <w:lvl w:ilvl="3">
+      <w:start w:val="1"/>
+      <w:numFmt w:val="decimal"/>
+      <w:isLgl/>
+      <w:lvlText w:val="%1.%2.%3.%4"/>
+      <w:lvlJc w:val="left"/>
+      <w:pPr>
+        <w:ind w:left="1239" w:hanging="828"/>
+      </w:pPr>
+      <w:rPr>
+        <w:rFonts w:hint="default"/>
+      </w:rPr>
+    </w:lvl>
+    <w:lvl w:ilvl="4">
+      <w:start w:val="1"/>
+      <w:numFmt w:val="decimal"/>
+      <w:isLgl/>
+      <w:lvlText w:val="%1.%2.%3.%4.%5"/>
+      <w:lvlJc w:val="left"/>
+      <w:pPr>
+        <w:ind w:left="1491" w:hanging="1080"/>
+      </w:pPr>
+      <w:rPr>
+        <w:rFonts w:hint="default"/>
+      </w:rPr>
+    </w:lvl>
+    <w:lvl w:ilvl="5">
+      <w:start w:val="1"/>
+      <w:numFmt w:val="decimal"/>
+      <w:isLgl/>
+      <w:lvlText w:val="%1.%2.%3.%4.%5.%6"/>
+      <w:lvlJc w:val="left"/>
+      <w:pPr>
+        <w:ind w:left="1491" w:hanging="1080"/>
+      </w:pPr>
+      <w:rPr>
+        <w:rFonts w:hint="default"/>
+      </w:rPr>
+    </w:lvl>
+    <w:lvl w:ilvl="6">
+      <w:start w:val="1"/>
+      <w:numFmt w:val="decimal"/>
+      <w:isLgl/>
+      <w:lvlText w:val="%1.%2.%3.%4.%5.%6.%7"/>
+      <w:lvlJc w:val="left"/>
+      <w:pPr>
+        <w:ind w:left="1851" w:hanging="1440"/>
+      </w:pPr>
+      <w:rPr>
+        <w:rFonts w:hint="default"/>
+      </w:rPr>
+    </w:lvl>
+    <w:lvl w:ilvl="7">
+      <w:start w:val="1"/>
+      <w:numFmt w:val="decimal"/>
+      <w:isLgl/>
+      <w:lvlText w:val="%1.%2.%3.%4.%5.%6.%7.%8"/>
+      <w:lvlJc w:val="left"/>
+      <w:pPr>
+        <w:ind w:left="1851" w:hanging="1440"/>
+      </w:pPr>
+      <w:rPr>
+        <w:rFonts w:hint="default"/>
+      </w:rPr>
+    </w:lvl>
+    <w:lvl w:ilvl="8">
+      <w:start w:val="1"/>
+      <w:numFmt w:val="decimal"/>
+      <w:isLgl/>
+      <w:lvlText w:val="%1.%2.%3.%4.%5.%6.%7.%8.%9"/>
+      <w:lvlJc w:val="left"/>
+      <w:pPr>
+        <w:ind w:left="1851" w:hanging="1440"/>
+      </w:pPr>
+      <w:rPr>
+        <w:rFonts w:hint="default"/>
+      </w:rPr>
     </w:lvl>
   </w:abstractNum>
   <w:abstractNum w:abstractNumId="5" w15:restartNumberingAfterBreak="0">
@@ -11366,7 +11473,7 @@
 </file>
 
 <file path=customXml/itemProps1.xml><?xml version="1.0" encoding="utf-8"?>
-<ds:datastoreItem xmlns:ds="http://schemas.openxmlformats.org/officeDocument/2006/customXml" ds:itemID="{EBAC14CD-2AF7-46FF-9433-08D4F86CC2CF}">
+<ds:datastoreItem xmlns:ds="http://schemas.openxmlformats.org/officeDocument/2006/customXml" ds:itemID="{8D63A327-63B7-494F-9D29-CE3898FBDAF8}">
   <ds:schemaRefs>
     <ds:schemaRef ds:uri="http://schemas.openxmlformats.org/officeDocument/2006/bibliography"/>
   </ds:schemaRefs>

</xml_diff>